<commit_message>
timeline updated to reflect new deadline
</commit_message>
<xml_diff>
--- a/[SwG]ModuleCompanionGuide/[SwG]ModuleCompanionGuide.docx
+++ b/[SwG]ModuleCompanionGuide/[SwG]ModuleCompanionGuide.docx
@@ -366,10 +366,7 @@
         </mc:AlternateContent>
       </w:r>
     </w:p>
-    <w:p>
-      <w:bookmarkStart w:id="0" w:name="_GoBack"/>
-      <w:bookmarkEnd w:id="0"/>
-    </w:p>
+    <w:p/>
     <w:p>
       <w:r>
         <w:rPr>
@@ -577,8 +574,6 @@
     </w:p>
     <w:p/>
     <w:p/>
-    <w:p/>
-    <w:p/>
     <w:p>
       <w:r>
         <w:br w:type="page"/>
@@ -604,10 +599,31 @@
     </w:p>
     <w:p>
       <w:r>
-        <w:t xml:space="preserve">You must use Netlogo 5.2 to participate in the NASA Swarmathon High School Division competition. </w:t>
-      </w:r>
-      <w:r>
-        <w:t>Netlogo 5.2 is a stable release from April 2015.</w:t>
+        <w:t xml:space="preserve">You must use </w:t>
+      </w:r>
+      <w:proofErr w:type="spellStart"/>
+      <w:r>
+        <w:t>Netlogo</w:t>
+      </w:r>
+      <w:proofErr w:type="spellEnd"/>
+      <w:r>
+        <w:t xml:space="preserve"> 5.2 to participate in the NASA </w:t>
+      </w:r>
+      <w:proofErr w:type="spellStart"/>
+      <w:r>
+        <w:t>Swarmathon</w:t>
+      </w:r>
+      <w:proofErr w:type="spellEnd"/>
+      <w:r>
+        <w:t xml:space="preserve"> High School Division competition. </w:t>
+      </w:r>
+      <w:proofErr w:type="spellStart"/>
+      <w:r>
+        <w:t>Netlogo</w:t>
+      </w:r>
+      <w:proofErr w:type="spellEnd"/>
+      <w:r>
+        <w:t xml:space="preserve"> 5.2 is a stable release from April 2015.</w:t>
       </w:r>
     </w:p>
     <w:p>
@@ -618,7 +634,15 @@
         <w:t xml:space="preserve"> saved in other versions</w:t>
       </w:r>
       <w:r>
-        <w:t xml:space="preserve"> of Netlogo, </w:t>
+        <w:t xml:space="preserve"> of </w:t>
+      </w:r>
+      <w:proofErr w:type="spellStart"/>
+      <w:r>
+        <w:t>Netlogo</w:t>
+      </w:r>
+      <w:proofErr w:type="spellEnd"/>
+      <w:r>
+        <w:t xml:space="preserve">, </w:t>
       </w:r>
       <w:r>
         <w:rPr>
@@ -715,7 +739,15 @@
         </w:drawing>
       </w:r>
       <w:r>
-        <w:t xml:space="preserve">You can download Netlogo 5.2 for Mac, Windows, and Linux, at </w:t>
+        <w:t xml:space="preserve">You can download </w:t>
+      </w:r>
+      <w:proofErr w:type="spellStart"/>
+      <w:r>
+        <w:t>Netlogo</w:t>
+      </w:r>
+      <w:proofErr w:type="spellEnd"/>
+      <w:r>
+        <w:t xml:space="preserve"> 5.2 for Mac, Windows, and Linux, at </w:t>
       </w:r>
       <w:hyperlink r:id="rId11" w:history="1">
         <w:r>
@@ -746,8 +778,13 @@
       </w:r>
     </w:p>
     <w:p>
-      <w:r>
-        <w:t>Netlogo 5.2 requires Java 6 to run. Later versions of Java will not suffice. Your system functionality will not be negatively impacted by having multiple version</w:t>
+      <w:proofErr w:type="spellStart"/>
+      <w:r>
+        <w:t>Netlogo</w:t>
+      </w:r>
+      <w:proofErr w:type="spellEnd"/>
+      <w:r>
+        <w:t xml:space="preserve"> 5.2 requires Java 6 to run. Later versions of Java will not suffice. Your system functionality will not be negatively impacted by having multiple version</w:t>
       </w:r>
       <w:r>
         <w:t>s</w:t>
@@ -759,7 +796,15 @@
     <w:p>
       <w:r>
         <w:lastRenderedPageBreak/>
-        <w:t xml:space="preserve">Please note that if you do not currently have Java 6 installed, the Windows Netlogo 5.2 installer will install it for you. Mac users will need to visit the following page to get Java 6 if it is not already installed: </w:t>
+        <w:t xml:space="preserve">Please note that if you do not currently have Java 6 installed, the Windows </w:t>
+      </w:r>
+      <w:proofErr w:type="spellStart"/>
+      <w:r>
+        <w:t>Netlogo</w:t>
+      </w:r>
+      <w:proofErr w:type="spellEnd"/>
+      <w:r>
+        <w:t xml:space="preserve"> 5.2 installer will install it for you. Mac users will need to visit the following page to get Java 6 if it is not already installed: </w:t>
       </w:r>
       <w:hyperlink r:id="rId12" w:history="1">
         <w:r>
@@ -883,7 +928,15 @@
         </w:drawing>
       </w:r>
       <w:r>
-        <w:t xml:space="preserve">Test your Netlogo installation by opening </w:t>
+        <w:t xml:space="preserve">Test your </w:t>
+      </w:r>
+      <w:proofErr w:type="spellStart"/>
+      <w:r>
+        <w:t>Netlogo</w:t>
+      </w:r>
+      <w:proofErr w:type="spellEnd"/>
+      <w:r>
+        <w:t xml:space="preserve"> installation by opening </w:t>
       </w:r>
       <w:r>
         <w:t xml:space="preserve">the file </w:t>
@@ -892,14 +945,24 @@
         <w:rPr>
           <w:i/>
         </w:rPr>
-        <w:t>[Sw2]</w:t>
-      </w:r>
+        <w:t>[Sw</w:t>
+      </w:r>
+      <w:proofErr w:type="gramStart"/>
+      <w:r>
+        <w:rPr>
+          <w:i/>
+        </w:rPr>
+        <w:t>2]</w:t>
+      </w:r>
+      <w:proofErr w:type="spellStart"/>
       <w:r>
         <w:rPr>
           <w:i/>
         </w:rPr>
         <w:t>AdvBioSearchstudentCode.nlogo</w:t>
       </w:r>
+      <w:proofErr w:type="spellEnd"/>
+      <w:proofErr w:type="gramEnd"/>
       <w:r>
         <w:t xml:space="preserve">, taking care that the required file </w:t>
       </w:r>
@@ -973,7 +1036,15 @@
         <w:spacing w:line="240" w:lineRule="auto"/>
       </w:pPr>
       <w:r>
-        <w:t xml:space="preserve">The excellent Netlogo Dictionary can be found here: </w:t>
+        <w:t xml:space="preserve">The excellent </w:t>
+      </w:r>
+      <w:proofErr w:type="spellStart"/>
+      <w:r>
+        <w:t>Netlogo</w:t>
+      </w:r>
+      <w:proofErr w:type="spellEnd"/>
+      <w:r>
+        <w:t xml:space="preserve"> Dictionary can be found here: </w:t>
       </w:r>
       <w:hyperlink r:id="rId14" w:history="1">
         <w:r>
@@ -1006,16 +1077,12 @@
         <w:t xml:space="preserve">Please </w:t>
       </w:r>
       <w:r>
-        <w:t>refer to the timeline included in the Supporting Documents folder, which includes both required and recommended deadlines. It is important to give students as much time as possible between completing Module 4 and the code submission deadline of April 1</w:t>
-      </w:r>
-      <w:r>
-        <w:rPr>
-          <w:vertAlign w:val="superscript"/>
-        </w:rPr>
-        <w:t>st</w:t>
-      </w:r>
-      <w:r>
-        <w:t xml:space="preserve"> to work on their competition submission. It is possible, but not recommended, to skip Modules 2 and 4.</w:t>
+        <w:t xml:space="preserve">refer to the timeline included in the Supporting Documents folder, which includes both required and recommended deadlines. It is important to give students as much time as possible between completing Module 4 and the code submission deadline </w:t>
+      </w:r>
+      <w:bookmarkStart w:id="0" w:name="_GoBack"/>
+      <w:bookmarkEnd w:id="0"/>
+      <w:r>
+        <w:t>to work on their competition submission. It is possible, but not recommended, to skip Modules 2 and 4.</w:t>
       </w:r>
     </w:p>
     <w:p>
@@ -1047,7 +1114,15 @@
         <w:t xml:space="preserve"> Other team members may also benefit from doing the modules</w:t>
       </w:r>
       <w:r>
-        <w:t xml:space="preserve"> and gain new ideas for their own Swarmathon strategy</w:t>
+        <w:t xml:space="preserve"> and gain new ideas for their own </w:t>
+      </w:r>
+      <w:proofErr w:type="spellStart"/>
+      <w:r>
+        <w:t>Swarmathon</w:t>
+      </w:r>
+      <w:proofErr w:type="spellEnd"/>
+      <w:r>
+        <w:t xml:space="preserve"> strategy</w:t>
       </w:r>
       <w:r>
         <w:t>!</w:t>
@@ -1058,12 +1133,28 @@
     </w:p>
     <w:p>
       <w:r>
-        <w:t xml:space="preserve">Our testers, who generally had several years of programming experience but little to no experience with agent-based modeling or Netlogo, were able to complete each module in 1 – 1.5 hours. This time also includes thoroughly reading the accompanying walkthrough. </w:t>
-      </w:r>
-    </w:p>
-    <w:p>
-      <w:r>
-        <w:t xml:space="preserve">Students will need access to Netlogo 5.2. </w:t>
+        <w:t xml:space="preserve">Our testers, who generally had several years of programming experience but little to no experience with agent-based modeling or </w:t>
+      </w:r>
+      <w:proofErr w:type="spellStart"/>
+      <w:r>
+        <w:t>Netlogo</w:t>
+      </w:r>
+      <w:proofErr w:type="spellEnd"/>
+      <w:r>
+        <w:t xml:space="preserve">, were able to complete each module in 1 – 1.5 hours. This time also includes thoroughly reading the accompanying walkthrough. </w:t>
+      </w:r>
+    </w:p>
+    <w:p>
+      <w:r>
+        <w:t xml:space="preserve">Students will need access to </w:t>
+      </w:r>
+      <w:proofErr w:type="spellStart"/>
+      <w:r>
+        <w:t>Netlogo</w:t>
+      </w:r>
+      <w:proofErr w:type="spellEnd"/>
+      <w:r>
+        <w:t xml:space="preserve"> 5.2. </w:t>
       </w:r>
       <w:r>
         <w:t>Pair programming is encouraged, and is also a useful tool to employ when the number of students exceeds the number of available computers.</w:t>
@@ -1132,7 +1223,15 @@
         </w:numPr>
       </w:pPr>
       <w:r>
-        <w:t>Get the students excited about robots! Bring the Swarmies if you are a physical team or your simulation/show videos if you are a virtual team. Show them what you are working on.</w:t>
+        <w:t xml:space="preserve">Get the students excited about robots! Bring the </w:t>
+      </w:r>
+      <w:proofErr w:type="spellStart"/>
+      <w:r>
+        <w:t>Swarmies</w:t>
+      </w:r>
+      <w:proofErr w:type="spellEnd"/>
+      <w:r>
+        <w:t xml:space="preserve"> if you are a physical team or your simulation/show videos if you are a virtual team. Show them what you are working on.</w:t>
       </w:r>
     </w:p>
     <w:p>
@@ -1435,7 +1534,15 @@
     </w:p>
     <w:p>
       <w:r>
-        <w:t>[Sw1] introduces NetLogo basics, random walking to find resources, and site fidelity.</w:t>
+        <w:t xml:space="preserve">[Sw1] introduces </w:t>
+      </w:r>
+      <w:proofErr w:type="spellStart"/>
+      <w:r>
+        <w:t>NetLogo</w:t>
+      </w:r>
+      <w:proofErr w:type="spellEnd"/>
+      <w:r>
+        <w:t xml:space="preserve"> basics, random walking to find resources, and site fidelity.</w:t>
       </w:r>
     </w:p>
     <w:p>
@@ -1457,7 +1564,15 @@
         <w:t xml:space="preserve">directly </w:t>
       </w:r>
       <w:r>
-        <w:t>on the code base from [Sw1]. Stigmergic strategy/using pheromone is introduced. Students also learn about variables that change value over time.</w:t>
+        <w:t xml:space="preserve">on the code base from [Sw1]. </w:t>
+      </w:r>
+      <w:proofErr w:type="spellStart"/>
+      <w:r>
+        <w:t>Stigmergic</w:t>
+      </w:r>
+      <w:proofErr w:type="spellEnd"/>
+      <w:r>
+        <w:t xml:space="preserve"> strategy/using pheromone is introduced. Students also learn about variables that change value over time.</w:t>
       </w:r>
     </w:p>
     <w:p>
@@ -1473,7 +1588,15 @@
     </w:p>
     <w:p>
       <w:r>
-        <w:t>[Sw3] introduces Depth-First Search (DFS). Students also learn about organizing code through procedures and subprocedures.</w:t>
+        <w:t xml:space="preserve">[Sw3] introduces Depth-First Search (DFS). Students also learn about organizing code through procedures and </w:t>
+      </w:r>
+      <w:proofErr w:type="spellStart"/>
+      <w:r>
+        <w:t>subprocedures</w:t>
+      </w:r>
+      <w:proofErr w:type="spellEnd"/>
+      <w:r>
+        <w:t>.</w:t>
       </w:r>
     </w:p>
     <w:p>
@@ -1535,12 +1658,49 @@
     </w:p>
     <w:p>
       <w:r>
-        <w:t>BUG: [all .nlogo files] Double clicking on an .nlogo file to open it sometimes results in the file opening empty.</w:t>
-      </w:r>
-    </w:p>
-    <w:p>
-      <w:r>
-        <w:t>WORKAROUND: Don't panic! Open the file directly through NetLogo (File -&gt; Open...). This a NetLogo thing and cannot be resolved from our end.</w:t>
+        <w:t>BUG: [</w:t>
+      </w:r>
+      <w:proofErr w:type="gramStart"/>
+      <w:r>
+        <w:t>all .</w:t>
+      </w:r>
+      <w:proofErr w:type="spellStart"/>
+      <w:r>
+        <w:t>nlogo</w:t>
+      </w:r>
+      <w:proofErr w:type="spellEnd"/>
+      <w:proofErr w:type="gramEnd"/>
+      <w:r>
+        <w:t xml:space="preserve"> files] Double clicking on an .</w:t>
+      </w:r>
+      <w:proofErr w:type="spellStart"/>
+      <w:r>
+        <w:t>nlogo</w:t>
+      </w:r>
+      <w:proofErr w:type="spellEnd"/>
+      <w:r>
+        <w:t xml:space="preserve"> file to open it sometimes results in the file opening empty.</w:t>
+      </w:r>
+    </w:p>
+    <w:p>
+      <w:r>
+        <w:t xml:space="preserve">WORKAROUND: Don't panic! Open the file directly through </w:t>
+      </w:r>
+      <w:proofErr w:type="spellStart"/>
+      <w:r>
+        <w:t>NetLogo</w:t>
+      </w:r>
+      <w:proofErr w:type="spellEnd"/>
+      <w:r>
+        <w:t xml:space="preserve"> (File -&gt; Open...). This a </w:t>
+      </w:r>
+      <w:proofErr w:type="spellStart"/>
+      <w:r>
+        <w:t>NetLogo</w:t>
+      </w:r>
+      <w:proofErr w:type="spellEnd"/>
+      <w:r>
+        <w:t xml:space="preserve"> thing and cannot be resolved from our end.</w:t>
       </w:r>
     </w:p>
     <w:p>
@@ -1566,7 +1726,15 @@
     </w:p>
     <w:p>
       <w:r>
-        <w:t>BUG: Formatting on .pages versions of walkthrough is wonky in some places.</w:t>
+        <w:t xml:space="preserve">BUG: Formatting </w:t>
+      </w:r>
+      <w:proofErr w:type="gramStart"/>
+      <w:r>
+        <w:t>on .pages</w:t>
+      </w:r>
+      <w:proofErr w:type="gramEnd"/>
+      <w:r>
+        <w:t xml:space="preserve"> versions of walkthrough is wonky in some places.</w:t>
       </w:r>
     </w:p>
     <w:p>
@@ -1661,12 +1829,14 @@
                             <w:r>
                               <w:t xml:space="preserve">with the subject </w:t>
                             </w:r>
+                            <w:proofErr w:type="spellStart"/>
                             <w:r>
                               <w:rPr>
                                 <w:color w:val="FFFFFF" w:themeColor="background1"/>
                               </w:rPr>
                               <w:t>SwG</w:t>
                             </w:r>
+                            <w:proofErr w:type="spellEnd"/>
                             <w:r>
                               <w:rPr>
                                 <w:color w:val="FFFFFF" w:themeColor="background1"/>
@@ -1861,7 +2031,7 @@
         <w:rStyle w:val="PageNumber"/>
         <w:noProof/>
       </w:rPr>
-      <w:t>1</w:t>
+      <w:t>3</w:t>
     </w:r>
     <w:r>
       <w:rPr>
@@ -2351,6 +2521,7 @@
       <w:showingPlcHdr/>
       <w15:appearance w15:val="hidden"/>
     </w:sdtPr>
+    <w:sdtEndPr/>
     <w:sdtContent>
       <w:p>
         <w:pPr>
@@ -4282,6 +4453,8 @@
   </w:compat>
   <w:rsids>
     <w:rsidRoot w:val="00C00F28"/>
+    <w:rsid w:val="00394034"/>
+    <w:rsid w:val="006D0A39"/>
     <w:rsid w:val="00A43582"/>
     <w:rsid w:val="00C00F28"/>
     <w:rsid w:val="00C521AC"/>

</xml_diff>

<commit_message>
Updated .docx and .pdf walkthroughs and removed .pages files
</commit_message>
<xml_diff>
--- a/[SwG]ModuleCompanionGuide/[SwG]ModuleCompanionGuide.docx
+++ b/[SwG]ModuleCompanionGuide/[SwG]ModuleCompanionGuide.docx
@@ -1,6 +1,6 @@
 
 <file path=word/document.xml><?xml version="1.0" encoding="utf-8"?>
-<w:document xmlns:wpc="http://schemas.microsoft.com/office/word/2010/wordprocessingCanvas" xmlns:mo="http://schemas.microsoft.com/office/mac/office/2008/main" xmlns:mc="http://schemas.openxmlformats.org/markup-compatibility/2006" xmlns:mv="urn:schemas-microsoft-com:mac:vml" xmlns:o="urn:schemas-microsoft-com:office:office" xmlns:r="http://schemas.openxmlformats.org/officeDocument/2006/relationships" xmlns:m="http://schemas.openxmlformats.org/officeDocument/2006/math" xmlns:v="urn:schemas-microsoft-com:vml" xmlns:wp14="http://schemas.microsoft.com/office/word/2010/wordprocessingDrawing" xmlns:wp="http://schemas.openxmlformats.org/drawingml/2006/wordprocessingDrawing" xmlns:w10="urn:schemas-microsoft-com:office:word" xmlns:w="http://schemas.openxmlformats.org/wordprocessingml/2006/main" xmlns:w14="http://schemas.microsoft.com/office/word/2010/wordml" xmlns:w15="http://schemas.microsoft.com/office/word/2012/wordml" xmlns:wpg="http://schemas.microsoft.com/office/word/2010/wordprocessingGroup" xmlns:wpi="http://schemas.microsoft.com/office/word/2010/wordprocessingInk" xmlns:wne="http://schemas.microsoft.com/office/word/2006/wordml" xmlns:wps="http://schemas.microsoft.com/office/word/2010/wordprocessingShape" mc:Ignorable="w14 w15 wp14">
+<w:document xmlns:wpc="http://schemas.microsoft.com/office/word/2010/wordprocessingCanvas" xmlns:cx="http://schemas.microsoft.com/office/drawing/2014/chartex" xmlns:cx1="http://schemas.microsoft.com/office/drawing/2015/9/8/chartex" xmlns:cx2="http://schemas.microsoft.com/office/drawing/2015/10/21/chartex" xmlns:cx3="http://schemas.microsoft.com/office/drawing/2016/5/9/chartex" xmlns:cx4="http://schemas.microsoft.com/office/drawing/2016/5/10/chartex" xmlns:cx5="http://schemas.microsoft.com/office/drawing/2016/5/11/chartex" xmlns:cx6="http://schemas.microsoft.com/office/drawing/2016/5/12/chartex" xmlns:cx7="http://schemas.microsoft.com/office/drawing/2016/5/13/chartex" xmlns:cx8="http://schemas.microsoft.com/office/drawing/2016/5/14/chartex" xmlns:mc="http://schemas.openxmlformats.org/markup-compatibility/2006" xmlns:aink="http://schemas.microsoft.com/office/drawing/2016/ink" xmlns:am3d="http://schemas.microsoft.com/office/drawing/2017/model3d" xmlns:o="urn:schemas-microsoft-com:office:office" xmlns:r="http://schemas.openxmlformats.org/officeDocument/2006/relationships" xmlns:m="http://schemas.openxmlformats.org/officeDocument/2006/math" xmlns:v="urn:schemas-microsoft-com:vml" xmlns:wp14="http://schemas.microsoft.com/office/word/2010/wordprocessingDrawing" xmlns:wp="http://schemas.openxmlformats.org/drawingml/2006/wordprocessingDrawing" xmlns:w10="urn:schemas-microsoft-com:office:word" xmlns:w="http://schemas.openxmlformats.org/wordprocessingml/2006/main" xmlns:w14="http://schemas.microsoft.com/office/word/2010/wordml" xmlns:w15="http://schemas.microsoft.com/office/word/2012/wordml" xmlns:w16cid="http://schemas.microsoft.com/office/word/2016/wordml/cid" xmlns:w16se="http://schemas.microsoft.com/office/word/2015/wordml/symex" xmlns:wpg="http://schemas.microsoft.com/office/word/2010/wordprocessingGroup" xmlns:wpi="http://schemas.microsoft.com/office/word/2010/wordprocessingInk" xmlns:wne="http://schemas.microsoft.com/office/word/2006/wordml" xmlns:wps="http://schemas.microsoft.com/office/word/2010/wordprocessingShape" mc:Ignorable="w14 w15 w16se w16cid wp14">
   <w:body>
     <w:p>
       <w:pPr>
@@ -51,7 +51,7 @@
         <w:rPr>
           <w:color w:val="E7635F" w:themeColor="accent2"/>
         </w:rPr>
-        <w:t>2017</w:t>
+        <w:t>2018</w:t>
       </w:r>
       <w:r>
         <w:rPr>
@@ -133,7 +133,7 @@
               </wp:anchor>
             </w:drawing>
           </mc:Choice>
-          <mc:Fallback>
+          <mc:Fallback xmlns:mv="urn:schemas-microsoft-com:mac:vml" xmlns:mo="http://schemas.microsoft.com/office/mac/office/2008/main">
             <w:pict>
               <v:rect w14:anchorId="25A0858F" id="Rectangle 5" o:spid="_x0000_s1026" style="position:absolute;margin-left:24.3pt;margin-top:8.4pt;width:387.25pt;height:441.8pt;z-index:-251658241;visibility:visible;mso-wrap-style:square;mso-width-percent:0;mso-height-percent:0;mso-wrap-distance-left:9pt;mso-wrap-distance-top:0;mso-wrap-distance-right:9pt;mso-wrap-distance-bottom:0;mso-position-horizontal:absolute;mso-position-horizontal-relative:text;mso-position-vertical:absolute;mso-position-vertical-relative:text;mso-width-percent:0;mso-height-percent:0;mso-width-relative:margin;mso-height-relative:margin;v-text-anchor:middle" o:gfxdata="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" fillcolor="#564a4d [2994]" strokecolor="black [3200]" strokeweight=".5pt">
                 <v:fill color2="#2d2728 [2018]" rotate="t" colors="0 #685f61;.5 #51464a;1 #3a3033" focus="100%" type="gradient">
@@ -290,7 +290,7 @@
                                   <w14:round/>
                                 </w14:textOutline>
                               </w:rPr>
-                              <w:t>2017</w:t>
+                              <w:t>2018</w:t>
                             </w:r>
                           </w:p>
                         </w:txbxContent>
@@ -315,11 +315,11 @@
           </mc:Choice>
           <mc:Fallback>
             <w:pict>
-              <v:shapetype w14:anchorId="44CAD373" id="_x0000_t202" coordsize="21600,21600" o:spt="202" path="m0,0l0,21600,21600,21600,21600,0xe">
+              <v:shapetype w14:anchorId="44CAD373" id="_x0000_t202" coordsize="21600,21600" o:spt="202" path="m,l,21600r21600,l21600,xe">
                 <v:stroke joinstyle="miter"/>
                 <v:path gradientshapeok="t" o:connecttype="rect"/>
               </v:shapetype>
-              <v:shape id="Text Box 1" o:spid="_x0000_s1026" type="#_x0000_t202" style="position:absolute;margin-left:87.3pt;margin-top:13.8pt;width:278.85pt;height:125.4pt;z-index:251663360;visibility:visible;mso-wrap-style:square;mso-width-percent:0;mso-height-percent:0;mso-wrap-distance-left:9pt;mso-wrap-distance-top:0;mso-wrap-distance-right:9pt;mso-wrap-distance-bottom:0;mso-position-horizontal:absolute;mso-position-horizontal-relative:text;mso-position-vertical:absolute;mso-position-vertical-relative:text;mso-width-percent:0;mso-height-percent:0;mso-width-relative:margin;mso-height-relative:margin;v-text-anchor:top" o:gfxdata="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" filled="f" stroked="f">
+              <v:shape id="Text Box 1" o:spid="_x0000_s1026" type="#_x0000_t202" style="position:absolute;margin-left:87.3pt;margin-top:13.8pt;width:278.85pt;height:125.4pt;z-index:251663360;visibility:visible;mso-wrap-style:square;mso-width-percent:0;mso-height-percent:0;mso-wrap-distance-left:9pt;mso-wrap-distance-top:0;mso-wrap-distance-right:9pt;mso-wrap-distance-bottom:0;mso-position-horizontal:absolute;mso-position-horizontal-relative:text;mso-position-vertical:absolute;mso-position-vertical-relative:text;mso-width-percent:0;mso-height-percent:0;mso-width-relative:margin;mso-height-relative:margin;v-text-anchor:top" o:gfxdata="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" filled="f" stroked="f">
                 <v:textbox>
                   <w:txbxContent>
                     <w:p>
@@ -354,7 +354,7 @@
                             <w14:round/>
                           </w14:textOutline>
                         </w:rPr>
-                        <w:t>2017</w:t>
+                        <w:t>2018</w:t>
                       </w:r>
                     </w:p>
                   </w:txbxContent>
@@ -601,27 +601,15 @@
       <w:r>
         <w:t xml:space="preserve">You must use </w:t>
       </w:r>
-      <w:proofErr w:type="spellStart"/>
-      <w:r>
-        <w:t>Netlogo</w:t>
-      </w:r>
-      <w:proofErr w:type="spellEnd"/>
-      <w:r>
-        <w:t xml:space="preserve"> 5.2 to participate in the NASA </w:t>
-      </w:r>
-      <w:proofErr w:type="spellStart"/>
-      <w:r>
-        <w:t>Swarmathon</w:t>
-      </w:r>
-      <w:proofErr w:type="spellEnd"/>
-      <w:r>
-        <w:t xml:space="preserve"> High School Division competition. </w:t>
-      </w:r>
-      <w:proofErr w:type="spellStart"/>
-      <w:r>
-        <w:t>Netlogo</w:t>
-      </w:r>
-      <w:proofErr w:type="spellEnd"/>
+      <w:r>
+        <w:t>NetLogo</w:t>
+      </w:r>
+      <w:r>
+        <w:t xml:space="preserve"> 5.2 to participate in the NASA Swarmathon High School Division competition. </w:t>
+      </w:r>
+      <w:r>
+        <w:t>NetLogo</w:t>
+      </w:r>
       <w:r>
         <w:t xml:space="preserve"> 5.2 is a stable release from April 2015.</w:t>
       </w:r>
@@ -636,11 +624,9 @@
       <w:r>
         <w:t xml:space="preserve"> of </w:t>
       </w:r>
-      <w:proofErr w:type="spellStart"/>
-      <w:r>
-        <w:t>Netlogo</w:t>
-      </w:r>
-      <w:proofErr w:type="spellEnd"/>
+      <w:r>
+        <w:t>NetLogo</w:t>
+      </w:r>
       <w:r>
         <w:t xml:space="preserve">, </w:t>
       </w:r>
@@ -739,15 +725,16 @@
         </w:drawing>
       </w:r>
       <w:r>
-        <w:t xml:space="preserve">You can download </w:t>
-      </w:r>
-      <w:proofErr w:type="spellStart"/>
-      <w:r>
-        <w:t>Netlogo</w:t>
-      </w:r>
-      <w:proofErr w:type="spellEnd"/>
-      <w:r>
-        <w:t xml:space="preserve"> 5.2 for Mac, Windows, and Linux, at </w:t>
+        <w:t>You can download NetL</w:t>
+      </w:r>
+      <w:r>
+        <w:t xml:space="preserve">ogo </w:t>
+      </w:r>
+      <w:r>
+        <w:t>5.2 for Mac, Windows, and Linux</w:t>
+      </w:r>
+      <w:r>
+        <w:t xml:space="preserve"> at </w:t>
       </w:r>
       <w:hyperlink r:id="rId11" w:history="1">
         <w:r>
@@ -778,11 +765,9 @@
       </w:r>
     </w:p>
     <w:p>
-      <w:proofErr w:type="spellStart"/>
-      <w:r>
-        <w:t>Netlogo</w:t>
-      </w:r>
-      <w:proofErr w:type="spellEnd"/>
+      <w:r>
+        <w:t>NetLogo</w:t>
+      </w:r>
       <w:r>
         <w:t xml:space="preserve"> 5.2 requires Java 6 to run. Later versions of Java will not suffice. Your system functionality will not be negatively impacted by having multiple version</w:t>
       </w:r>
@@ -798,11 +783,9 @@
         <w:lastRenderedPageBreak/>
         <w:t xml:space="preserve">Please note that if you do not currently have Java 6 installed, the Windows </w:t>
       </w:r>
-      <w:proofErr w:type="spellStart"/>
-      <w:r>
-        <w:t>Netlogo</w:t>
-      </w:r>
-      <w:proofErr w:type="spellEnd"/>
+      <w:r>
+        <w:t>NetLogo</w:t>
+      </w:r>
       <w:r>
         <w:t xml:space="preserve"> 5.2 installer will install it for you. Mac users will need to visit the following page to get Java 6 if it is not already installed: </w:t>
       </w:r>
@@ -928,15 +911,10 @@
         </w:drawing>
       </w:r>
       <w:r>
-        <w:t xml:space="preserve">Test your </w:t>
-      </w:r>
-      <w:proofErr w:type="spellStart"/>
-      <w:r>
-        <w:t>Netlogo</w:t>
-      </w:r>
-      <w:proofErr w:type="spellEnd"/>
-      <w:r>
-        <w:t xml:space="preserve"> installation by opening </w:t>
+        <w:t>Test your NetL</w:t>
+      </w:r>
+      <w:r>
+        <w:t xml:space="preserve">ogo installation by opening </w:t>
       </w:r>
       <w:r>
         <w:t xml:space="preserve">the file </w:t>
@@ -945,24 +923,14 @@
         <w:rPr>
           <w:i/>
         </w:rPr>
-        <w:t>[Sw</w:t>
-      </w:r>
-      <w:proofErr w:type="gramStart"/>
-      <w:r>
-        <w:rPr>
-          <w:i/>
-        </w:rPr>
-        <w:t>2]</w:t>
-      </w:r>
-      <w:proofErr w:type="spellStart"/>
+        <w:t>[Sw2]</w:t>
+      </w:r>
       <w:r>
         <w:rPr>
           <w:i/>
         </w:rPr>
         <w:t>AdvBioSearchstudentCode.nlogo</w:t>
       </w:r>
-      <w:proofErr w:type="spellEnd"/>
-      <w:proofErr w:type="gramEnd"/>
       <w:r>
         <w:t xml:space="preserve">, taking care that the required file </w:t>
       </w:r>
@@ -1017,17 +985,11 @@
     </w:p>
     <w:p>
       <w:pPr>
-        <w:rPr>
-          <w:color w:val="000000" w:themeColor="text1"/>
-        </w:rPr>
-      </w:pPr>
-    </w:p>
-    <w:p>
-      <w:pPr>
         <w:pStyle w:val="Heading2"/>
         <w:spacing w:line="240" w:lineRule="auto"/>
       </w:pPr>
       <w:r>
+        <w:lastRenderedPageBreak/>
         <w:t>more resources</w:t>
       </w:r>
     </w:p>
@@ -1038,11 +1000,9 @@
       <w:r>
         <w:t xml:space="preserve">The excellent </w:t>
       </w:r>
-      <w:proofErr w:type="spellStart"/>
-      <w:r>
-        <w:t>Netlogo</w:t>
-      </w:r>
-      <w:proofErr w:type="spellEnd"/>
+      <w:r>
+        <w:t>NetLogo</w:t>
+      </w:r>
       <w:r>
         <w:t xml:space="preserve"> Dictionary can be found here: </w:t>
       </w:r>
@@ -1077,12 +1037,7 @@
         <w:t xml:space="preserve">Please </w:t>
       </w:r>
       <w:r>
-        <w:t xml:space="preserve">refer to the timeline included in the Supporting Documents folder, which includes both required and recommended deadlines. It is important to give students as much time as possible between completing Module 4 and the code submission deadline </w:t>
-      </w:r>
-      <w:bookmarkStart w:id="0" w:name="_GoBack"/>
-      <w:bookmarkEnd w:id="0"/>
-      <w:r>
-        <w:t>to work on their competition submission. It is possible, but not recommended, to skip Modules 2 and 4.</w:t>
+        <w:t>refer to the timeline included in the Supporting Documents folder, which includes both required and recommended deadlines. It is important to give students as much time as possible between completing Module 4 and the code submission deadline to work on their competition submission. It is possible, but not recommended, to skip Modules 2 and 4.</w:t>
       </w:r>
     </w:p>
     <w:p>
@@ -1114,15 +1069,7 @@
         <w:t xml:space="preserve"> Other team members may also benefit from doing the modules</w:t>
       </w:r>
       <w:r>
-        <w:t xml:space="preserve"> and gain new ideas for their own </w:t>
-      </w:r>
-      <w:proofErr w:type="spellStart"/>
-      <w:r>
-        <w:t>Swarmathon</w:t>
-      </w:r>
-      <w:proofErr w:type="spellEnd"/>
-      <w:r>
-        <w:t xml:space="preserve"> strategy</w:t>
+        <w:t xml:space="preserve"> and gain new ideas for their own Swarmathon strategy</w:t>
       </w:r>
       <w:r>
         <w:t>!</w:t>
@@ -1135,11 +1082,9 @@
       <w:r>
         <w:t xml:space="preserve">Our testers, who generally had several years of programming experience but little to no experience with agent-based modeling or </w:t>
       </w:r>
-      <w:proofErr w:type="spellStart"/>
-      <w:r>
-        <w:t>Netlogo</w:t>
-      </w:r>
-      <w:proofErr w:type="spellEnd"/>
+      <w:r>
+        <w:t>NetLogo</w:t>
+      </w:r>
       <w:r>
         <w:t xml:space="preserve">, were able to complete each module in 1 – 1.5 hours. This time also includes thoroughly reading the accompanying walkthrough. </w:t>
       </w:r>
@@ -1148,11 +1093,9 @@
       <w:r>
         <w:t xml:space="preserve">Students will need access to </w:t>
       </w:r>
-      <w:proofErr w:type="spellStart"/>
-      <w:r>
-        <w:t>Netlogo</w:t>
-      </w:r>
-      <w:proofErr w:type="spellEnd"/>
+      <w:r>
+        <w:t>NetLogo</w:t>
+      </w:r>
       <w:r>
         <w:t xml:space="preserve"> 5.2. </w:t>
       </w:r>
@@ -1160,23 +1103,23 @@
         <w:t>Pair programming is encouraged, and is also a useful tool to employ when the number of students exceeds the number of available computers.</w:t>
       </w:r>
       <w:r>
-        <w:t xml:space="preserve"> You </w:t>
+        <w:t xml:space="preserve"> You should budget for roughly </w:t>
+      </w:r>
+      <w:r>
+        <w:t>3</w:t>
+      </w:r>
+      <w:r>
+        <w:t xml:space="preserve"> hours</w:t>
+      </w:r>
+      <w:r>
+        <w:t xml:space="preserve"> </w:t>
+      </w:r>
+      <w:r>
+        <w:t xml:space="preserve">for the first workshop to allow time for </w:t>
       </w:r>
       <w:r>
         <w:lastRenderedPageBreak/>
-        <w:t xml:space="preserve">should budget for roughly </w:t>
-      </w:r>
-      <w:r>
-        <w:t>3</w:t>
-      </w:r>
-      <w:r>
-        <w:t xml:space="preserve"> hours</w:t>
-      </w:r>
-      <w:r>
-        <w:t xml:space="preserve"> </w:t>
-      </w:r>
-      <w:r>
-        <w:t>for the first workshop to allow time for your team members to help students get oriented</w:t>
+        <w:t>your team members to help students get oriented</w:t>
       </w:r>
       <w:r>
         <w:t>.</w:t>
@@ -1223,15 +1166,7 @@
         </w:numPr>
       </w:pPr>
       <w:r>
-        <w:t xml:space="preserve">Get the students excited about robots! Bring the </w:t>
-      </w:r>
-      <w:proofErr w:type="spellStart"/>
-      <w:r>
-        <w:t>Swarmies</w:t>
-      </w:r>
-      <w:proofErr w:type="spellEnd"/>
-      <w:r>
-        <w:t xml:space="preserve"> if you are a physical team or your simulation/show videos if you are a virtual team. Show them what you are working on.</w:t>
+        <w:t>Get the students excited about robots! Bring the Swarmies if you are a physical team or your simulation/show videos if you are a virtual team. Show them what you are working on.</w:t>
       </w:r>
     </w:p>
     <w:p>
@@ -1348,6 +1283,7 @@
         <w:rPr>
           <w:noProof/>
         </w:rPr>
+        <w:lastRenderedPageBreak/>
         <mc:AlternateContent>
           <mc:Choice Requires="wps">
             <w:drawing>
@@ -1446,7 +1382,7 @@
           </mc:Choice>
           <mc:Fallback>
             <w:pict>
-              <v:rect w14:anchorId="16A9FA9C" id="Rectangle 8" o:spid="_x0000_s1027" style="position:absolute;margin-left:24.3pt;margin-top:17.7pt;width:423pt;height:162pt;z-index:251666432;visibility:visible;mso-wrap-style:square;mso-wrap-distance-left:9pt;mso-wrap-distance-top:0;mso-wrap-distance-right:9pt;mso-wrap-distance-bottom:0;mso-position-horizontal:absolute;mso-position-horizontal-relative:text;mso-position-vertical:absolute;mso-position-vertical-relative:text;v-text-anchor:middle" o:gfxdata="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" fillcolor="#77cee1 [2164]" strokecolor="#33b7d3 [3204]" strokeweight=".5pt">
+              <v:rect w14:anchorId="16A9FA9C" id="Rectangle 8" o:spid="_x0000_s1027" style="position:absolute;margin-left:24.3pt;margin-top:17.7pt;width:423pt;height:162pt;z-index:251666432;visibility:visible;mso-wrap-style:square;mso-wrap-distance-left:9pt;mso-wrap-distance-top:0;mso-wrap-distance-right:9pt;mso-wrap-distance-bottom:0;mso-position-horizontal:absolute;mso-position-horizontal-relative:text;mso-position-vertical:absolute;mso-position-vertical-relative:text;v-text-anchor:middle" o:gfxdata="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" fillcolor="#77cee1 [2164]" strokecolor="#33b7d3 [3204]" strokeweight=".5pt">
                 <v:fill color2="#59c4db [2612]" rotate="t" colors="0 #a4d8e8;.5 #95d1e3;1 #81cde3" focus="100%" type="gradient">
                   <o:fill v:ext="view" type="gradientUnscaled"/>
                 </v:fill>
@@ -1534,15 +1470,7 @@
     </w:p>
     <w:p>
       <w:r>
-        <w:t xml:space="preserve">[Sw1] introduces </w:t>
-      </w:r>
-      <w:proofErr w:type="spellStart"/>
-      <w:r>
-        <w:t>NetLogo</w:t>
-      </w:r>
-      <w:proofErr w:type="spellEnd"/>
-      <w:r>
-        <w:t xml:space="preserve"> basics, random walking to find resources, and site fidelity.</w:t>
+        <w:t>[Sw1] introduces NetLogo basics, random walking to find resources, and site fidelity.</w:t>
       </w:r>
     </w:p>
     <w:p>
@@ -1564,15 +1492,7 @@
         <w:t xml:space="preserve">directly </w:t>
       </w:r>
       <w:r>
-        <w:t xml:space="preserve">on the code base from [Sw1]. </w:t>
-      </w:r>
-      <w:proofErr w:type="spellStart"/>
-      <w:r>
-        <w:t>Stigmergic</w:t>
-      </w:r>
-      <w:proofErr w:type="spellEnd"/>
-      <w:r>
-        <w:t xml:space="preserve"> strategy/using pheromone is introduced. Students also learn about variables that change value over time.</w:t>
+        <w:t>on the code base from [Sw1]. Stigmergic strategy/using pheromone is introduced. Students also learn about variables that change value over time.</w:t>
       </w:r>
     </w:p>
     <w:p>
@@ -1588,15 +1508,7 @@
     </w:p>
     <w:p>
       <w:r>
-        <w:t xml:space="preserve">[Sw3] introduces Depth-First Search (DFS). Students also learn about organizing code through procedures and </w:t>
-      </w:r>
-      <w:proofErr w:type="spellStart"/>
-      <w:r>
-        <w:t>subprocedures</w:t>
-      </w:r>
-      <w:proofErr w:type="spellEnd"/>
-      <w:r>
-        <w:t>.</w:t>
+        <w:t>[Sw3] introduces Depth-First Search (DFS). Students also learn about organizing code through procedures and subprocedures.</w:t>
       </w:r>
     </w:p>
     <w:p>
@@ -1658,50 +1570,15 @@
     </w:p>
     <w:p>
       <w:r>
-        <w:t>BUG: [</w:t>
-      </w:r>
-      <w:proofErr w:type="gramStart"/>
-      <w:r>
-        <w:t>all .</w:t>
-      </w:r>
-      <w:proofErr w:type="spellStart"/>
-      <w:r>
-        <w:t>nlogo</w:t>
-      </w:r>
-      <w:proofErr w:type="spellEnd"/>
-      <w:proofErr w:type="gramEnd"/>
-      <w:r>
-        <w:t xml:space="preserve"> files] Double clicking on an .</w:t>
-      </w:r>
-      <w:proofErr w:type="spellStart"/>
-      <w:r>
-        <w:t>nlogo</w:t>
-      </w:r>
-      <w:proofErr w:type="spellEnd"/>
-      <w:r>
-        <w:t xml:space="preserve"> file to open it sometimes results in the file opening empty.</w:t>
-      </w:r>
-    </w:p>
-    <w:p>
-      <w:r>
-        <w:t xml:space="preserve">WORKAROUND: Don't panic! Open the file directly through </w:t>
-      </w:r>
-      <w:proofErr w:type="spellStart"/>
-      <w:r>
-        <w:t>NetLogo</w:t>
-      </w:r>
-      <w:proofErr w:type="spellEnd"/>
-      <w:r>
-        <w:t xml:space="preserve"> (File -&gt; Open...). This a </w:t>
-      </w:r>
-      <w:proofErr w:type="spellStart"/>
-      <w:r>
-        <w:t>NetLogo</w:t>
-      </w:r>
-      <w:proofErr w:type="spellEnd"/>
-      <w:r>
-        <w:t xml:space="preserve"> thing and cannot be resolved from our end.</w:t>
-      </w:r>
+        <w:t>BUG: [all .nlogo files] Double clicking on an .nlogo file to open it sometimes results in the file opening empty.</w:t>
+      </w:r>
+    </w:p>
+    <w:p>
+      <w:r>
+        <w:t>WORKAROUND: Don't panic! Open the file directly through NetLogo (File -&gt; Open...). This a NetLogo thing and cannot be resolved from our end.</w:t>
+      </w:r>
+      <w:bookmarkStart w:id="0" w:name="_GoBack"/>
+      <w:bookmarkEnd w:id="0"/>
     </w:p>
     <w:p>
       <w:r>
@@ -1722,19 +1599,6 @@
       <w:r>
         <w:lastRenderedPageBreak/>
         <w:t>WORKAROUND: Decrease the speed slider to be on the slower side.</w:t>
-      </w:r>
-    </w:p>
-    <w:p>
-      <w:r>
-        <w:t xml:space="preserve">BUG: Formatting </w:t>
-      </w:r>
-      <w:proofErr w:type="gramStart"/>
-      <w:r>
-        <w:t>on .pages</w:t>
-      </w:r>
-      <w:proofErr w:type="gramEnd"/>
-      <w:r>
-        <w:t xml:space="preserve"> versions of walkthrough is wonky in some places.</w:t>
       </w:r>
     </w:p>
     <w:p>
@@ -1818,25 +1682,32 @@
                           </w:p>
                           <w:p>
                             <w:r>
-                              <w:t xml:space="preserve">email </w:t>
+                              <w:t>E</w:t>
+                            </w:r>
+                            <w:r>
+                              <w:t xml:space="preserve">mail </w:t>
                             </w:r>
                             <w:r>
                               <w:rPr>
                                 <w:color w:val="FFFFFF" w:themeColor="background1"/>
                               </w:rPr>
-                              <w:t xml:space="preserve">elizabeth@cs.unm.edu </w:t>
+                              <w:t>sherbet@</w:t>
+                            </w:r>
+                            <w:r>
+                              <w:rPr>
+                                <w:color w:val="FFFFFF" w:themeColor="background1"/>
+                              </w:rPr>
+                              <w:t xml:space="preserve">unm.edu </w:t>
                             </w:r>
                             <w:r>
                               <w:t xml:space="preserve">with the subject </w:t>
                             </w:r>
-                            <w:proofErr w:type="spellStart"/>
                             <w:r>
                               <w:rPr>
                                 <w:color w:val="FFFFFF" w:themeColor="background1"/>
                               </w:rPr>
                               <w:t>SwG</w:t>
                             </w:r>
-                            <w:proofErr w:type="spellEnd"/>
                             <w:r>
                               <w:rPr>
                                 <w:color w:val="FFFFFF" w:themeColor="background1"/>
@@ -1863,7 +1734,7 @@
           </mc:Choice>
           <mc:Fallback>
             <w:pict>
-              <v:rect w14:anchorId="781D30B6" id="Rectangle 46" o:spid="_x0000_s1028" style="position:absolute;margin-left:-11.35pt;margin-top:21.75pt;width:7in;height:135.2pt;z-index:251668480;visibility:visible;mso-wrap-style:square;mso-height-percent:0;mso-wrap-distance-left:9pt;mso-wrap-distance-top:0;mso-wrap-distance-right:9pt;mso-wrap-distance-bottom:0;mso-position-horizontal:absolute;mso-position-horizontal-relative:text;mso-position-vertical:absolute;mso-position-vertical-relative:text;mso-height-percent:0;mso-height-relative:margin;v-text-anchor:middle" o:gfxdata="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" fillcolor="#33b7d3 [3204]" strokecolor="#e7635f [3205]" strokeweight="1pt">
+              <v:rect w14:anchorId="781D30B6" id="Rectangle 46" o:spid="_x0000_s1028" style="position:absolute;margin-left:-11.35pt;margin-top:21.75pt;width:7in;height:135.2pt;z-index:251668480;visibility:visible;mso-wrap-style:square;mso-height-percent:0;mso-wrap-distance-left:9pt;mso-wrap-distance-top:0;mso-wrap-distance-right:9pt;mso-wrap-distance-bottom:0;mso-position-horizontal:absolute;mso-position-horizontal-relative:text;mso-position-vertical:absolute;mso-position-vertical-relative:text;mso-height-percent:0;mso-height-relative:margin;v-text-anchor:middle" o:gfxdata="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" fillcolor="#33b7d3 [3204]" strokecolor="#e7635f [3205]" strokeweight="1pt">
                 <v:textbox>
                   <w:txbxContent>
                     <w:p>
@@ -1882,13 +1753,22 @@
                     </w:p>
                     <w:p>
                       <w:r>
-                        <w:t xml:space="preserve">email </w:t>
+                        <w:t>E</w:t>
+                      </w:r>
+                      <w:r>
+                        <w:t xml:space="preserve">mail </w:t>
                       </w:r>
                       <w:r>
                         <w:rPr>
                           <w:color w:val="FFFFFF" w:themeColor="background1"/>
                         </w:rPr>
-                        <w:t xml:space="preserve">elizabeth@cs.unm.edu </w:t>
+                        <w:t>sherbet@</w:t>
+                      </w:r>
+                      <w:r>
+                        <w:rPr>
+                          <w:color w:val="FFFFFF" w:themeColor="background1"/>
+                        </w:rPr>
+                        <w:t xml:space="preserve">unm.edu </w:t>
                       </w:r>
                       <w:r>
                         <w:t xml:space="preserve">with the subject </w:t>
@@ -1935,7 +1815,7 @@
 </file>
 
 <file path=word/endnotes.xml><?xml version="1.0" encoding="utf-8"?>
-<w:endnotes xmlns:wpc="http://schemas.microsoft.com/office/word/2010/wordprocessingCanvas" xmlns:mo="http://schemas.microsoft.com/office/mac/office/2008/main" xmlns:mc="http://schemas.openxmlformats.org/markup-compatibility/2006" xmlns:mv="urn:schemas-microsoft-com:mac:vml" xmlns:o="urn:schemas-microsoft-com:office:office" xmlns:r="http://schemas.openxmlformats.org/officeDocument/2006/relationships" xmlns:m="http://schemas.openxmlformats.org/officeDocument/2006/math" xmlns:v="urn:schemas-microsoft-com:vml" xmlns:wp14="http://schemas.microsoft.com/office/word/2010/wordprocessingDrawing" xmlns:wp="http://schemas.openxmlformats.org/drawingml/2006/wordprocessingDrawing" xmlns:w10="urn:schemas-microsoft-com:office:word" xmlns:w="http://schemas.openxmlformats.org/wordprocessingml/2006/main" xmlns:w14="http://schemas.microsoft.com/office/word/2010/wordml" xmlns:w15="http://schemas.microsoft.com/office/word/2012/wordml" xmlns:wpg="http://schemas.microsoft.com/office/word/2010/wordprocessingGroup" xmlns:wpi="http://schemas.microsoft.com/office/word/2010/wordprocessingInk" xmlns:wne="http://schemas.microsoft.com/office/word/2006/wordml" xmlns:wps="http://schemas.microsoft.com/office/word/2010/wordprocessingShape" mc:Ignorable="w14 w15 wp14">
+<w:endnotes xmlns:wpc="http://schemas.microsoft.com/office/word/2010/wordprocessingCanvas" xmlns:cx="http://schemas.microsoft.com/office/drawing/2014/chartex" xmlns:cx1="http://schemas.microsoft.com/office/drawing/2015/9/8/chartex" xmlns:cx2="http://schemas.microsoft.com/office/drawing/2015/10/21/chartex" xmlns:cx3="http://schemas.microsoft.com/office/drawing/2016/5/9/chartex" xmlns:cx4="http://schemas.microsoft.com/office/drawing/2016/5/10/chartex" xmlns:cx5="http://schemas.microsoft.com/office/drawing/2016/5/11/chartex" xmlns:cx6="http://schemas.microsoft.com/office/drawing/2016/5/12/chartex" xmlns:cx7="http://schemas.microsoft.com/office/drawing/2016/5/13/chartex" xmlns:cx8="http://schemas.microsoft.com/office/drawing/2016/5/14/chartex" xmlns:mc="http://schemas.openxmlformats.org/markup-compatibility/2006" xmlns:aink="http://schemas.microsoft.com/office/drawing/2016/ink" xmlns:am3d="http://schemas.microsoft.com/office/drawing/2017/model3d" xmlns:o="urn:schemas-microsoft-com:office:office" xmlns:r="http://schemas.openxmlformats.org/officeDocument/2006/relationships" xmlns:m="http://schemas.openxmlformats.org/officeDocument/2006/math" xmlns:v="urn:schemas-microsoft-com:vml" xmlns:wp14="http://schemas.microsoft.com/office/word/2010/wordprocessingDrawing" xmlns:wp="http://schemas.openxmlformats.org/drawingml/2006/wordprocessingDrawing" xmlns:w10="urn:schemas-microsoft-com:office:word" xmlns:w="http://schemas.openxmlformats.org/wordprocessingml/2006/main" xmlns:w14="http://schemas.microsoft.com/office/word/2010/wordml" xmlns:w15="http://schemas.microsoft.com/office/word/2012/wordml" xmlns:w16cid="http://schemas.microsoft.com/office/word/2016/wordml/cid" xmlns:w16se="http://schemas.microsoft.com/office/word/2015/wordml/symex" xmlns:wpg="http://schemas.microsoft.com/office/word/2010/wordprocessingGroup" xmlns:wpi="http://schemas.microsoft.com/office/word/2010/wordprocessingInk" xmlns:wne="http://schemas.microsoft.com/office/word/2006/wordml" xmlns:wps="http://schemas.microsoft.com/office/word/2010/wordprocessingShape" mc:Ignorable="w14 w15 w16se w16cid wp14">
   <w:endnote w:type="separator" w:id="-1">
     <w:p>
       <w:pPr>
@@ -1962,7 +1842,7 @@
 </file>
 
 <file path=word/footer1.xml><?xml version="1.0" encoding="utf-8"?>
-<w:ftr xmlns:wpc="http://schemas.microsoft.com/office/word/2010/wordprocessingCanvas" xmlns:mo="http://schemas.microsoft.com/office/mac/office/2008/main" xmlns:mc="http://schemas.openxmlformats.org/markup-compatibility/2006" xmlns:mv="urn:schemas-microsoft-com:mac:vml" xmlns:o="urn:schemas-microsoft-com:office:office" xmlns:r="http://schemas.openxmlformats.org/officeDocument/2006/relationships" xmlns:m="http://schemas.openxmlformats.org/officeDocument/2006/math" xmlns:v="urn:schemas-microsoft-com:vml" xmlns:wp14="http://schemas.microsoft.com/office/word/2010/wordprocessingDrawing" xmlns:wp="http://schemas.openxmlformats.org/drawingml/2006/wordprocessingDrawing" xmlns:w10="urn:schemas-microsoft-com:office:word" xmlns:w="http://schemas.openxmlformats.org/wordprocessingml/2006/main" xmlns:w14="http://schemas.microsoft.com/office/word/2010/wordml" xmlns:w15="http://schemas.microsoft.com/office/word/2012/wordml" xmlns:wpg="http://schemas.microsoft.com/office/word/2010/wordprocessingGroup" xmlns:wpi="http://schemas.microsoft.com/office/word/2010/wordprocessingInk" xmlns:wne="http://schemas.microsoft.com/office/word/2006/wordml" xmlns:wps="http://schemas.microsoft.com/office/word/2010/wordprocessingShape" mc:Ignorable="w14 w15 wp14">
+<w:ftr xmlns:wpc="http://schemas.microsoft.com/office/word/2010/wordprocessingCanvas" xmlns:cx="http://schemas.microsoft.com/office/drawing/2014/chartex" xmlns:cx1="http://schemas.microsoft.com/office/drawing/2015/9/8/chartex" xmlns:cx2="http://schemas.microsoft.com/office/drawing/2015/10/21/chartex" xmlns:cx3="http://schemas.microsoft.com/office/drawing/2016/5/9/chartex" xmlns:cx4="http://schemas.microsoft.com/office/drawing/2016/5/10/chartex" xmlns:cx5="http://schemas.microsoft.com/office/drawing/2016/5/11/chartex" xmlns:cx6="http://schemas.microsoft.com/office/drawing/2016/5/12/chartex" xmlns:cx7="http://schemas.microsoft.com/office/drawing/2016/5/13/chartex" xmlns:cx8="http://schemas.microsoft.com/office/drawing/2016/5/14/chartex" xmlns:mc="http://schemas.openxmlformats.org/markup-compatibility/2006" xmlns:aink="http://schemas.microsoft.com/office/drawing/2016/ink" xmlns:am3d="http://schemas.microsoft.com/office/drawing/2017/model3d" xmlns:o="urn:schemas-microsoft-com:office:office" xmlns:r="http://schemas.openxmlformats.org/officeDocument/2006/relationships" xmlns:m="http://schemas.openxmlformats.org/officeDocument/2006/math" xmlns:v="urn:schemas-microsoft-com:vml" xmlns:wp14="http://schemas.microsoft.com/office/word/2010/wordprocessingDrawing" xmlns:wp="http://schemas.openxmlformats.org/drawingml/2006/wordprocessingDrawing" xmlns:w10="urn:schemas-microsoft-com:office:word" xmlns:w="http://schemas.openxmlformats.org/wordprocessingml/2006/main" xmlns:w14="http://schemas.microsoft.com/office/word/2010/wordml" xmlns:w15="http://schemas.microsoft.com/office/word/2012/wordml" xmlns:w16cid="http://schemas.microsoft.com/office/word/2016/wordml/cid" xmlns:w16se="http://schemas.microsoft.com/office/word/2015/wordml/symex" xmlns:wpg="http://schemas.microsoft.com/office/word/2010/wordprocessingGroup" xmlns:wpi="http://schemas.microsoft.com/office/word/2010/wordprocessingInk" xmlns:wne="http://schemas.microsoft.com/office/word/2006/wordml" xmlns:wps="http://schemas.microsoft.com/office/word/2010/wordprocessingShape" mc:Ignorable="w14 w15 w16se w16cid wp14">
   <w:p>
     <w:pPr>
       <w:pStyle w:val="Footer"/>
@@ -1999,7 +1879,7 @@
 </file>
 
 <file path=word/footer2.xml><?xml version="1.0" encoding="utf-8"?>
-<w:ftr xmlns:wpc="http://schemas.microsoft.com/office/word/2010/wordprocessingCanvas" xmlns:mo="http://schemas.microsoft.com/office/mac/office/2008/main" xmlns:mc="http://schemas.openxmlformats.org/markup-compatibility/2006" xmlns:mv="urn:schemas-microsoft-com:mac:vml" xmlns:o="urn:schemas-microsoft-com:office:office" xmlns:r="http://schemas.openxmlformats.org/officeDocument/2006/relationships" xmlns:m="http://schemas.openxmlformats.org/officeDocument/2006/math" xmlns:v="urn:schemas-microsoft-com:vml" xmlns:wp14="http://schemas.microsoft.com/office/word/2010/wordprocessingDrawing" xmlns:wp="http://schemas.openxmlformats.org/drawingml/2006/wordprocessingDrawing" xmlns:w10="urn:schemas-microsoft-com:office:word" xmlns:w="http://schemas.openxmlformats.org/wordprocessingml/2006/main" xmlns:w14="http://schemas.microsoft.com/office/word/2010/wordml" xmlns:w15="http://schemas.microsoft.com/office/word/2012/wordml" xmlns:wpg="http://schemas.microsoft.com/office/word/2010/wordprocessingGroup" xmlns:wpi="http://schemas.microsoft.com/office/word/2010/wordprocessingInk" xmlns:wne="http://schemas.microsoft.com/office/word/2006/wordml" xmlns:wps="http://schemas.microsoft.com/office/word/2010/wordprocessingShape" mc:Ignorable="w14 w15 wp14">
+<w:ftr xmlns:wpc="http://schemas.microsoft.com/office/word/2010/wordprocessingCanvas" xmlns:cx="http://schemas.microsoft.com/office/drawing/2014/chartex" xmlns:cx1="http://schemas.microsoft.com/office/drawing/2015/9/8/chartex" xmlns:cx2="http://schemas.microsoft.com/office/drawing/2015/10/21/chartex" xmlns:cx3="http://schemas.microsoft.com/office/drawing/2016/5/9/chartex" xmlns:cx4="http://schemas.microsoft.com/office/drawing/2016/5/10/chartex" xmlns:cx5="http://schemas.microsoft.com/office/drawing/2016/5/11/chartex" xmlns:cx6="http://schemas.microsoft.com/office/drawing/2016/5/12/chartex" xmlns:cx7="http://schemas.microsoft.com/office/drawing/2016/5/13/chartex" xmlns:cx8="http://schemas.microsoft.com/office/drawing/2016/5/14/chartex" xmlns:mc="http://schemas.openxmlformats.org/markup-compatibility/2006" xmlns:aink="http://schemas.microsoft.com/office/drawing/2016/ink" xmlns:am3d="http://schemas.microsoft.com/office/drawing/2017/model3d" xmlns:o="urn:schemas-microsoft-com:office:office" xmlns:r="http://schemas.openxmlformats.org/officeDocument/2006/relationships" xmlns:m="http://schemas.openxmlformats.org/officeDocument/2006/math" xmlns:v="urn:schemas-microsoft-com:vml" xmlns:wp14="http://schemas.microsoft.com/office/word/2010/wordprocessingDrawing" xmlns:wp="http://schemas.openxmlformats.org/drawingml/2006/wordprocessingDrawing" xmlns:w10="urn:schemas-microsoft-com:office:word" xmlns:w="http://schemas.openxmlformats.org/wordprocessingml/2006/main" xmlns:w14="http://schemas.microsoft.com/office/word/2010/wordml" xmlns:w15="http://schemas.microsoft.com/office/word/2012/wordml" xmlns:w16cid="http://schemas.microsoft.com/office/word/2016/wordml/cid" xmlns:w16se="http://schemas.microsoft.com/office/word/2015/wordml/symex" xmlns:wpg="http://schemas.microsoft.com/office/word/2010/wordprocessingGroup" xmlns:wpi="http://schemas.microsoft.com/office/word/2010/wordprocessingInk" xmlns:wne="http://schemas.microsoft.com/office/word/2006/wordml" xmlns:wps="http://schemas.microsoft.com/office/word/2010/wordprocessingShape" mc:Ignorable="w14 w15 w16se w16cid wp14">
   <w:p>
     <w:pPr>
       <w:pStyle w:val="Footer"/>
@@ -2031,7 +1911,7 @@
         <w:rStyle w:val="PageNumber"/>
         <w:noProof/>
       </w:rPr>
-      <w:t>3</w:t>
+      <w:t>9</w:t>
     </w:r>
     <w:r>
       <w:rPr>
@@ -2365,15 +2245,15 @@
         </mc:Choice>
         <mc:Fallback>
           <w:pict>
-            <v:group w14:anchorId="39EDD115" id="Group 164" o:spid="_x0000_s1029" style="position:absolute;margin-left:193.2pt;margin-top:-.8pt;width:215.95pt;height:39.4pt;z-index:251659264;mso-position-horizontal-relative:page;mso-position-vertical-relative:bottom-margin-area;mso-width-relative:margin;mso-height-relative:margin" coordsize="6172200,274320" o:gfxdata="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">
-              <v:rect id="Rectangle 165" o:spid="_x0000_s1030" style="position:absolute;left:228600;width:5943600;height:274320;visibility:visible;mso-wrap-style:square;v-text-anchor:middle" o:gfxdata="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" fillcolor="white [3212]" stroked="f" strokeweight="1pt">
+            <v:group w14:anchorId="39EDD115" id="Group 164" o:spid="_x0000_s1029" style="position:absolute;margin-left:193.2pt;margin-top:-.85pt;width:215.95pt;height:39.4pt;z-index:251659264;mso-position-horizontal-relative:page;mso-position-vertical-relative:bottom-margin-area;mso-width-relative:margin;mso-height-relative:margin" coordsize="61722,2743" o:gfxdata="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">
+              <v:rect id="Rectangle 165" o:spid="_x0000_s1030" style="position:absolute;left:2286;width:59436;height:2743;visibility:visible;mso-wrap-style:square;v-text-anchor:middle" o:gfxdata="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" fillcolor="white [3212]" stroked="f" strokeweight="1pt">
                 <v:fill opacity="0"/>
               </v:rect>
-              <v:shapetype id="_x0000_t202" coordsize="21600,21600" o:spt="202" path="m0,0l0,21600,21600,21600,21600,0xe">
+              <v:shapetype id="_x0000_t202" coordsize="21600,21600" o:spt="202" path="m,l,21600r21600,l21600,xe">
                 <v:stroke joinstyle="miter"/>
                 <v:path gradientshapeok="t" o:connecttype="rect"/>
               </v:shapetype>
-              <v:shape id="Text Box 166" o:spid="_x0000_s1031" type="#_x0000_t202" style="position:absolute;top:9525;width:5943600;height:252730;visibility:visible;mso-wrap-style:square;v-text-anchor:top" o:gfxdata="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" filled="f" stroked="f" strokeweight=".5pt">
+              <v:shape id="Text Box 166" o:spid="_x0000_s1031" type="#_x0000_t202" style="position:absolute;top:95;width:59436;height:2527;visibility:visible;mso-wrap-style:square;v-text-anchor:top" o:gfxdata="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" filled="f" stroked="f" strokeweight=".5pt">
                 <v:textbox inset="0,,0">
                   <w:txbxContent>
                     <w:p>
@@ -2457,7 +2337,7 @@
 </file>
 
 <file path=word/footnotes.xml><?xml version="1.0" encoding="utf-8"?>
-<w:footnotes xmlns:wpc="http://schemas.microsoft.com/office/word/2010/wordprocessingCanvas" xmlns:mo="http://schemas.microsoft.com/office/mac/office/2008/main" xmlns:mc="http://schemas.openxmlformats.org/markup-compatibility/2006" xmlns:mv="urn:schemas-microsoft-com:mac:vml" xmlns:o="urn:schemas-microsoft-com:office:office" xmlns:r="http://schemas.openxmlformats.org/officeDocument/2006/relationships" xmlns:m="http://schemas.openxmlformats.org/officeDocument/2006/math" xmlns:v="urn:schemas-microsoft-com:vml" xmlns:wp14="http://schemas.microsoft.com/office/word/2010/wordprocessingDrawing" xmlns:wp="http://schemas.openxmlformats.org/drawingml/2006/wordprocessingDrawing" xmlns:w10="urn:schemas-microsoft-com:office:word" xmlns:w="http://schemas.openxmlformats.org/wordprocessingml/2006/main" xmlns:w14="http://schemas.microsoft.com/office/word/2010/wordml" xmlns:w15="http://schemas.microsoft.com/office/word/2012/wordml" xmlns:wpg="http://schemas.microsoft.com/office/word/2010/wordprocessingGroup" xmlns:wpi="http://schemas.microsoft.com/office/word/2010/wordprocessingInk" xmlns:wne="http://schemas.microsoft.com/office/word/2006/wordml" xmlns:wps="http://schemas.microsoft.com/office/word/2010/wordprocessingShape" mc:Ignorable="w14 w15 wp14">
+<w:footnotes xmlns:wpc="http://schemas.microsoft.com/office/word/2010/wordprocessingCanvas" xmlns:cx="http://schemas.microsoft.com/office/drawing/2014/chartex" xmlns:cx1="http://schemas.microsoft.com/office/drawing/2015/9/8/chartex" xmlns:cx2="http://schemas.microsoft.com/office/drawing/2015/10/21/chartex" xmlns:cx3="http://schemas.microsoft.com/office/drawing/2016/5/9/chartex" xmlns:cx4="http://schemas.microsoft.com/office/drawing/2016/5/10/chartex" xmlns:cx5="http://schemas.microsoft.com/office/drawing/2016/5/11/chartex" xmlns:cx6="http://schemas.microsoft.com/office/drawing/2016/5/12/chartex" xmlns:cx7="http://schemas.microsoft.com/office/drawing/2016/5/13/chartex" xmlns:cx8="http://schemas.microsoft.com/office/drawing/2016/5/14/chartex" xmlns:mc="http://schemas.openxmlformats.org/markup-compatibility/2006" xmlns:aink="http://schemas.microsoft.com/office/drawing/2016/ink" xmlns:am3d="http://schemas.microsoft.com/office/drawing/2017/model3d" xmlns:o="urn:schemas-microsoft-com:office:office" xmlns:r="http://schemas.openxmlformats.org/officeDocument/2006/relationships" xmlns:m="http://schemas.openxmlformats.org/officeDocument/2006/math" xmlns:v="urn:schemas-microsoft-com:vml" xmlns:wp14="http://schemas.microsoft.com/office/word/2010/wordprocessingDrawing" xmlns:wp="http://schemas.openxmlformats.org/drawingml/2006/wordprocessingDrawing" xmlns:w10="urn:schemas-microsoft-com:office:word" xmlns:w="http://schemas.openxmlformats.org/wordprocessingml/2006/main" xmlns:w14="http://schemas.microsoft.com/office/word/2010/wordml" xmlns:w15="http://schemas.microsoft.com/office/word/2012/wordml" xmlns:w16cid="http://schemas.microsoft.com/office/word/2016/wordml/cid" xmlns:w16se="http://schemas.microsoft.com/office/word/2015/wordml/symex" xmlns:wpg="http://schemas.microsoft.com/office/word/2010/wordprocessingGroup" xmlns:wpi="http://schemas.microsoft.com/office/word/2010/wordprocessingInk" xmlns:wne="http://schemas.microsoft.com/office/word/2006/wordml" xmlns:wps="http://schemas.microsoft.com/office/word/2010/wordprocessingShape" mc:Ignorable="w14 w15 w16se w16cid wp14">
   <w:footnote w:type="separator" w:id="-1">
     <w:p>
       <w:pPr>
@@ -2484,7 +2364,7 @@
 </file>
 
 <file path=word/header1.xml><?xml version="1.0" encoding="utf-8"?>
-<w:hdr xmlns:wpc="http://schemas.microsoft.com/office/word/2010/wordprocessingCanvas" xmlns:mo="http://schemas.microsoft.com/office/mac/office/2008/main" xmlns:mc="http://schemas.openxmlformats.org/markup-compatibility/2006" xmlns:mv="urn:schemas-microsoft-com:mac:vml" xmlns:o="urn:schemas-microsoft-com:office:office" xmlns:r="http://schemas.openxmlformats.org/officeDocument/2006/relationships" xmlns:m="http://schemas.openxmlformats.org/officeDocument/2006/math" xmlns:v="urn:schemas-microsoft-com:vml" xmlns:wp14="http://schemas.microsoft.com/office/word/2010/wordprocessingDrawing" xmlns:wp="http://schemas.openxmlformats.org/drawingml/2006/wordprocessingDrawing" xmlns:w10="urn:schemas-microsoft-com:office:word" xmlns:w="http://schemas.openxmlformats.org/wordprocessingml/2006/main" xmlns:w14="http://schemas.microsoft.com/office/word/2010/wordml" xmlns:w15="http://schemas.microsoft.com/office/word/2012/wordml" xmlns:wpg="http://schemas.microsoft.com/office/word/2010/wordprocessingGroup" xmlns:wpi="http://schemas.microsoft.com/office/word/2010/wordprocessingInk" xmlns:wne="http://schemas.microsoft.com/office/word/2006/wordml" xmlns:wps="http://schemas.microsoft.com/office/word/2010/wordprocessingShape" mc:Ignorable="w14 w15 wp14">
+<w:hdr xmlns:wpc="http://schemas.microsoft.com/office/word/2010/wordprocessingCanvas" xmlns:cx="http://schemas.microsoft.com/office/drawing/2014/chartex" xmlns:cx1="http://schemas.microsoft.com/office/drawing/2015/9/8/chartex" xmlns:cx2="http://schemas.microsoft.com/office/drawing/2015/10/21/chartex" xmlns:cx3="http://schemas.microsoft.com/office/drawing/2016/5/9/chartex" xmlns:cx4="http://schemas.microsoft.com/office/drawing/2016/5/10/chartex" xmlns:cx5="http://schemas.microsoft.com/office/drawing/2016/5/11/chartex" xmlns:cx6="http://schemas.microsoft.com/office/drawing/2016/5/12/chartex" xmlns:cx7="http://schemas.microsoft.com/office/drawing/2016/5/13/chartex" xmlns:cx8="http://schemas.microsoft.com/office/drawing/2016/5/14/chartex" xmlns:mc="http://schemas.openxmlformats.org/markup-compatibility/2006" xmlns:aink="http://schemas.microsoft.com/office/drawing/2016/ink" xmlns:am3d="http://schemas.microsoft.com/office/drawing/2017/model3d" xmlns:o="urn:schemas-microsoft-com:office:office" xmlns:r="http://schemas.openxmlformats.org/officeDocument/2006/relationships" xmlns:m="http://schemas.openxmlformats.org/officeDocument/2006/math" xmlns:v="urn:schemas-microsoft-com:vml" xmlns:wp14="http://schemas.microsoft.com/office/word/2010/wordprocessingDrawing" xmlns:wp="http://schemas.openxmlformats.org/drawingml/2006/wordprocessingDrawing" xmlns:w10="urn:schemas-microsoft-com:office:word" xmlns:w="http://schemas.openxmlformats.org/wordprocessingml/2006/main" xmlns:w14="http://schemas.microsoft.com/office/word/2010/wordml" xmlns:w15="http://schemas.microsoft.com/office/word/2012/wordml" xmlns:w16cid="http://schemas.microsoft.com/office/word/2016/wordml/cid" xmlns:w16se="http://schemas.microsoft.com/office/word/2015/wordml/symex" xmlns:wpg="http://schemas.microsoft.com/office/word/2010/wordprocessingGroup" xmlns:wpi="http://schemas.microsoft.com/office/word/2010/wordprocessingInk" xmlns:wne="http://schemas.microsoft.com/office/word/2006/wordml" xmlns:wps="http://schemas.microsoft.com/office/word/2010/wordprocessingShape" mc:Ignorable="w14 w15 w16se w16cid wp14">
   <w:p>
     <w:pPr>
       <w:pStyle w:val="Header"/>
@@ -2498,7 +2378,14 @@
         <w:sz w:val="20"/>
         <w:szCs w:val="20"/>
       </w:rPr>
-      <w:t>Version 1.0 Jan 2017</w:t>
+      <w:t>Version 1.1 Ju</w:t>
+    </w:r>
+    <w:r>
+      <w:rPr>
+        <w:sz w:val="20"/>
+        <w:szCs w:val="20"/>
+      </w:rPr>
+      <w:t>n 2017</w:t>
     </w:r>
   </w:p>
   <w:p>
@@ -2510,7 +2397,7 @@
 </file>
 
 <file path=word/header2.xml><?xml version="1.0" encoding="utf-8"?>
-<w:hdr xmlns:wpc="http://schemas.microsoft.com/office/word/2010/wordprocessingCanvas" xmlns:mo="http://schemas.microsoft.com/office/mac/office/2008/main" xmlns:mc="http://schemas.openxmlformats.org/markup-compatibility/2006" xmlns:mv="urn:schemas-microsoft-com:mac:vml" xmlns:o="urn:schemas-microsoft-com:office:office" xmlns:r="http://schemas.openxmlformats.org/officeDocument/2006/relationships" xmlns:m="http://schemas.openxmlformats.org/officeDocument/2006/math" xmlns:v="urn:schemas-microsoft-com:vml" xmlns:wp14="http://schemas.microsoft.com/office/word/2010/wordprocessingDrawing" xmlns:wp="http://schemas.openxmlformats.org/drawingml/2006/wordprocessingDrawing" xmlns:w10="urn:schemas-microsoft-com:office:word" xmlns:w="http://schemas.openxmlformats.org/wordprocessingml/2006/main" xmlns:w14="http://schemas.microsoft.com/office/word/2010/wordml" xmlns:w15="http://schemas.microsoft.com/office/word/2012/wordml" xmlns:wpg="http://schemas.microsoft.com/office/word/2010/wordprocessingGroup" xmlns:wpi="http://schemas.microsoft.com/office/word/2010/wordprocessingInk" xmlns:wne="http://schemas.microsoft.com/office/word/2006/wordml" xmlns:wps="http://schemas.microsoft.com/office/word/2010/wordprocessingShape" mc:Ignorable="w14 w15 wp14">
+<w:hdr xmlns:wpc="http://schemas.microsoft.com/office/word/2010/wordprocessingCanvas" xmlns:cx="http://schemas.microsoft.com/office/drawing/2014/chartex" xmlns:cx1="http://schemas.microsoft.com/office/drawing/2015/9/8/chartex" xmlns:cx2="http://schemas.microsoft.com/office/drawing/2015/10/21/chartex" xmlns:cx3="http://schemas.microsoft.com/office/drawing/2016/5/9/chartex" xmlns:cx4="http://schemas.microsoft.com/office/drawing/2016/5/10/chartex" xmlns:cx5="http://schemas.microsoft.com/office/drawing/2016/5/11/chartex" xmlns:cx6="http://schemas.microsoft.com/office/drawing/2016/5/12/chartex" xmlns:cx7="http://schemas.microsoft.com/office/drawing/2016/5/13/chartex" xmlns:cx8="http://schemas.microsoft.com/office/drawing/2016/5/14/chartex" xmlns:mc="http://schemas.openxmlformats.org/markup-compatibility/2006" xmlns:aink="http://schemas.microsoft.com/office/drawing/2016/ink" xmlns:am3d="http://schemas.microsoft.com/office/drawing/2017/model3d" xmlns:o="urn:schemas-microsoft-com:office:office" xmlns:r="http://schemas.openxmlformats.org/officeDocument/2006/relationships" xmlns:m="http://schemas.openxmlformats.org/officeDocument/2006/math" xmlns:v="urn:schemas-microsoft-com:vml" xmlns:wp14="http://schemas.microsoft.com/office/word/2010/wordprocessingDrawing" xmlns:wp="http://schemas.openxmlformats.org/drawingml/2006/wordprocessingDrawing" xmlns:w10="urn:schemas-microsoft-com:office:word" xmlns:w="http://schemas.openxmlformats.org/wordprocessingml/2006/main" xmlns:w14="http://schemas.microsoft.com/office/word/2010/wordml" xmlns:w15="http://schemas.microsoft.com/office/word/2012/wordml" xmlns:w16cid="http://schemas.microsoft.com/office/word/2016/wordml/cid" xmlns:w16se="http://schemas.microsoft.com/office/word/2015/wordml/symex" xmlns:wpg="http://schemas.microsoft.com/office/word/2010/wordprocessingGroup" xmlns:wpi="http://schemas.microsoft.com/office/word/2010/wordprocessingInk" xmlns:wne="http://schemas.microsoft.com/office/word/2006/wordml" xmlns:wps="http://schemas.microsoft.com/office/word/2010/wordprocessingShape" mc:Ignorable="w14 w15 w16se w16cid wp14">
   <w:sdt>
     <w:sdtPr>
       <w:id w:val="968752352"/>
@@ -2542,8 +2429,8 @@
 </file>
 
 <file path=word/numbering.xml><?xml version="1.0" encoding="utf-8"?>
-<w:numbering xmlns:wpc="http://schemas.microsoft.com/office/word/2010/wordprocessingCanvas" xmlns:mo="http://schemas.microsoft.com/office/mac/office/2008/main" xmlns:mc="http://schemas.openxmlformats.org/markup-compatibility/2006" xmlns:mv="urn:schemas-microsoft-com:mac:vml" xmlns:o="urn:schemas-microsoft-com:office:office" xmlns:r="http://schemas.openxmlformats.org/officeDocument/2006/relationships" xmlns:m="http://schemas.openxmlformats.org/officeDocument/2006/math" xmlns:v="urn:schemas-microsoft-com:vml" xmlns:wp14="http://schemas.microsoft.com/office/word/2010/wordprocessingDrawing" xmlns:wp="http://schemas.openxmlformats.org/drawingml/2006/wordprocessingDrawing" xmlns:w10="urn:schemas-microsoft-com:office:word" xmlns:w="http://schemas.openxmlformats.org/wordprocessingml/2006/main" xmlns:w14="http://schemas.microsoft.com/office/word/2010/wordml" xmlns:w15="http://schemas.microsoft.com/office/word/2012/wordml" xmlns:wpg="http://schemas.microsoft.com/office/word/2010/wordprocessingGroup" xmlns:wpi="http://schemas.microsoft.com/office/word/2010/wordprocessingInk" xmlns:wne="http://schemas.microsoft.com/office/word/2006/wordml" xmlns:wps="http://schemas.microsoft.com/office/word/2010/wordprocessingShape" mc:Ignorable="w14 w15 wp14">
-  <w:abstractNum w:abstractNumId="0">
+<w:numbering xmlns:wpc="http://schemas.microsoft.com/office/word/2010/wordprocessingCanvas" xmlns:cx="http://schemas.microsoft.com/office/drawing/2014/chartex" xmlns:cx1="http://schemas.microsoft.com/office/drawing/2015/9/8/chartex" xmlns:cx2="http://schemas.microsoft.com/office/drawing/2015/10/21/chartex" xmlns:cx3="http://schemas.microsoft.com/office/drawing/2016/5/9/chartex" xmlns:cx4="http://schemas.microsoft.com/office/drawing/2016/5/10/chartex" xmlns:cx5="http://schemas.microsoft.com/office/drawing/2016/5/11/chartex" xmlns:cx6="http://schemas.microsoft.com/office/drawing/2016/5/12/chartex" xmlns:cx7="http://schemas.microsoft.com/office/drawing/2016/5/13/chartex" xmlns:cx8="http://schemas.microsoft.com/office/drawing/2016/5/14/chartex" xmlns:mc="http://schemas.openxmlformats.org/markup-compatibility/2006" xmlns:aink="http://schemas.microsoft.com/office/drawing/2016/ink" xmlns:am3d="http://schemas.microsoft.com/office/drawing/2017/model3d" xmlns:o="urn:schemas-microsoft-com:office:office" xmlns:r="http://schemas.openxmlformats.org/officeDocument/2006/relationships" xmlns:m="http://schemas.openxmlformats.org/officeDocument/2006/math" xmlns:v="urn:schemas-microsoft-com:vml" xmlns:wp14="http://schemas.microsoft.com/office/word/2010/wordprocessingDrawing" xmlns:wp="http://schemas.openxmlformats.org/drawingml/2006/wordprocessingDrawing" xmlns:w10="urn:schemas-microsoft-com:office:word" xmlns:w="http://schemas.openxmlformats.org/wordprocessingml/2006/main" xmlns:w14="http://schemas.microsoft.com/office/word/2010/wordml" xmlns:w15="http://schemas.microsoft.com/office/word/2012/wordml" xmlns:w16cid="http://schemas.microsoft.com/office/word/2016/wordml/cid" xmlns:w16se="http://schemas.microsoft.com/office/word/2015/wordml/symex" xmlns:wpg="http://schemas.microsoft.com/office/word/2010/wordprocessingGroup" xmlns:wpi="http://schemas.microsoft.com/office/word/2010/wordprocessingInk" xmlns:wne="http://schemas.microsoft.com/office/word/2006/wordml" xmlns:wps="http://schemas.microsoft.com/office/word/2010/wordprocessingShape" mc:Ignorable="w14 w15 w16se w16cid wp14">
+  <w:abstractNum w:abstractNumId="0" w15:restartNumberingAfterBreak="0">
     <w:nsid w:val="102A5272"/>
     <w:multiLevelType w:val="hybridMultilevel"/>
     <w:tmpl w:val="3DBCE224"/>
@@ -2629,7 +2516,7 @@
       </w:pPr>
     </w:lvl>
   </w:abstractNum>
-  <w:abstractNum w:abstractNumId="1">
+  <w:abstractNum w:abstractNumId="1" w15:restartNumberingAfterBreak="0">
     <w:nsid w:val="11203C69"/>
     <w:multiLevelType w:val="hybridMultilevel"/>
     <w:tmpl w:val="B736209C"/>
@@ -2742,7 +2629,7 @@
       </w:rPr>
     </w:lvl>
   </w:abstractNum>
-  <w:abstractNum w:abstractNumId="2">
+  <w:abstractNum w:abstractNumId="2" w15:restartNumberingAfterBreak="0">
     <w:nsid w:val="17665204"/>
     <w:multiLevelType w:val="hybridMultilevel"/>
     <w:tmpl w:val="612646CC"/>
@@ -2828,7 +2715,7 @@
       </w:pPr>
     </w:lvl>
   </w:abstractNum>
-  <w:abstractNum w:abstractNumId="3">
+  <w:abstractNum w:abstractNumId="3" w15:restartNumberingAfterBreak="0">
     <w:nsid w:val="1ECE06E2"/>
     <w:multiLevelType w:val="multilevel"/>
     <w:tmpl w:val="04090025"/>
@@ -2914,7 +2801,7 @@
       </w:pPr>
     </w:lvl>
   </w:abstractNum>
-  <w:abstractNum w:abstractNumId="4">
+  <w:abstractNum w:abstractNumId="4" w15:restartNumberingAfterBreak="0">
     <w:nsid w:val="2E7C7FBF"/>
     <w:multiLevelType w:val="hybridMultilevel"/>
     <w:tmpl w:val="3C481E14"/>
@@ -3000,7 +2887,7 @@
       </w:pPr>
     </w:lvl>
   </w:abstractNum>
-  <w:abstractNum w:abstractNumId="5">
+  <w:abstractNum w:abstractNumId="5" w15:restartNumberingAfterBreak="0">
     <w:nsid w:val="39802E99"/>
     <w:multiLevelType w:val="hybridMultilevel"/>
     <w:tmpl w:val="C890D642"/>
@@ -3108,7 +2995,7 @@
 </file>
 
 <file path=word/styles.xml><?xml version="1.0" encoding="utf-8"?>
-<w:styles xmlns:mc="http://schemas.openxmlformats.org/markup-compatibility/2006" xmlns:r="http://schemas.openxmlformats.org/officeDocument/2006/relationships" xmlns:w="http://schemas.openxmlformats.org/wordprocessingml/2006/main" xmlns:w14="http://schemas.microsoft.com/office/word/2010/wordml" xmlns:w15="http://schemas.microsoft.com/office/word/2012/wordml" mc:Ignorable="w14 w15">
+<w:styles xmlns:mc="http://schemas.openxmlformats.org/markup-compatibility/2006" xmlns:r="http://schemas.openxmlformats.org/officeDocument/2006/relationships" xmlns:w="http://schemas.openxmlformats.org/wordprocessingml/2006/main" xmlns:w14="http://schemas.microsoft.com/office/word/2010/wordml" xmlns:w15="http://schemas.microsoft.com/office/word/2012/wordml" xmlns:w16cid="http://schemas.microsoft.com/office/word/2016/wordml/cid" xmlns:w16se="http://schemas.microsoft.com/office/word/2015/wordml/symex" mc:Ignorable="w14 w15 w16se w16cid">
   <w:docDefaults>
     <w:rPrDefault>
       <w:rPr>
@@ -3125,7 +3012,7 @@
       </w:pPr>
     </w:pPrDefault>
   </w:docDefaults>
-  <w:latentStyles w:defLockedState="0" w:defUIPriority="99" w:defSemiHidden="0" w:defUnhideWhenUsed="0" w:defQFormat="0" w:count="381">
+  <w:latentStyles w:defLockedState="0" w:defUIPriority="99" w:defSemiHidden="0" w:defUnhideWhenUsed="0" w:defQFormat="0" w:count="375">
     <w:lsdException w:name="Normal" w:uiPriority="0" w:qFormat="1"/>
     <w:lsdException w:name="heading 1" w:uiPriority="5" w:qFormat="1"/>
     <w:lsdException w:name="heading 2" w:semiHidden="1" w:uiPriority="6" w:unhideWhenUsed="1" w:qFormat="1"/>
@@ -3741,7 +3628,6 @@
       <w:spacing w:line="240" w:lineRule="auto"/>
     </w:pPr>
     <w:tblPr>
-      <w:tblInd w:w="0" w:type="dxa"/>
       <w:tblBorders>
         <w:top w:val="single" w:sz="4" w:space="0" w:color="auto"/>
         <w:left w:val="single" w:sz="4" w:space="0" w:color="auto"/>
@@ -3750,12 +3636,6 @@
         <w:insideH w:val="single" w:sz="4" w:space="0" w:color="auto"/>
         <w:insideV w:val="single" w:sz="4" w:space="0" w:color="auto"/>
       </w:tblBorders>
-      <w:tblCellMar>
-        <w:top w:w="0" w:type="dxa"/>
-        <w:left w:w="108" w:type="dxa"/>
-        <w:bottom w:w="0" w:type="dxa"/>
-        <w:right w:w="108" w:type="dxa"/>
-      </w:tblCellMar>
     </w:tblPr>
   </w:style>
   <w:style w:type="table" w:customStyle="1" w:styleId="TripJournalTable">
@@ -3763,7 +3643,6 @@
     <w:basedOn w:val="TableNormal"/>
     <w:uiPriority w:val="99"/>
     <w:tblPr>
-      <w:tblInd w:w="0" w:type="dxa"/>
       <w:tblBorders>
         <w:top w:val="single" w:sz="36" w:space="0" w:color="483E41" w:themeColor="text2"/>
         <w:insideH w:val="single" w:sz="12" w:space="0" w:color="483E41" w:themeColor="text2"/>
@@ -3771,7 +3650,6 @@
       <w:tblCellMar>
         <w:top w:w="288" w:type="dxa"/>
         <w:left w:w="0" w:type="dxa"/>
-        <w:bottom w:w="0" w:type="dxa"/>
         <w:right w:w="0" w:type="dxa"/>
       </w:tblCellMar>
     </w:tblPr>
@@ -4317,7 +4195,7 @@
 </file>
 
 <file path=word/glossary/document.xml><?xml version="1.0" encoding="utf-8"?>
-<w:glossaryDocument xmlns:wpc="http://schemas.microsoft.com/office/word/2010/wordprocessingCanvas" xmlns:mo="http://schemas.microsoft.com/office/mac/office/2008/main" xmlns:mc="http://schemas.openxmlformats.org/markup-compatibility/2006" xmlns:mv="urn:schemas-microsoft-com:mac:vml" xmlns:o="urn:schemas-microsoft-com:office:office" xmlns:r="http://schemas.openxmlformats.org/officeDocument/2006/relationships" xmlns:m="http://schemas.openxmlformats.org/officeDocument/2006/math" xmlns:v="urn:schemas-microsoft-com:vml" xmlns:wp14="http://schemas.microsoft.com/office/word/2010/wordprocessingDrawing" xmlns:wp="http://schemas.openxmlformats.org/drawingml/2006/wordprocessingDrawing" xmlns:w10="urn:schemas-microsoft-com:office:word" xmlns:w="http://schemas.openxmlformats.org/wordprocessingml/2006/main" xmlns:w14="http://schemas.microsoft.com/office/word/2010/wordml" xmlns:w15="http://schemas.microsoft.com/office/word/2012/wordml" xmlns:wpg="http://schemas.microsoft.com/office/word/2010/wordprocessingGroup" xmlns:wpi="http://schemas.microsoft.com/office/word/2010/wordprocessingInk" xmlns:wne="http://schemas.microsoft.com/office/word/2006/wordml" xmlns:wps="http://schemas.microsoft.com/office/word/2010/wordprocessingShape" mc:Ignorable="w14 w15 wp14">
+<w:glossaryDocument xmlns:wpc="http://schemas.microsoft.com/office/word/2010/wordprocessingCanvas" xmlns:cx="http://schemas.microsoft.com/office/drawing/2014/chartex" xmlns:cx1="http://schemas.microsoft.com/office/drawing/2015/9/8/chartex" xmlns:cx2="http://schemas.microsoft.com/office/drawing/2015/10/21/chartex" xmlns:cx3="http://schemas.microsoft.com/office/drawing/2016/5/9/chartex" xmlns:cx4="http://schemas.microsoft.com/office/drawing/2016/5/10/chartex" xmlns:cx5="http://schemas.microsoft.com/office/drawing/2016/5/11/chartex" xmlns:cx6="http://schemas.microsoft.com/office/drawing/2016/5/12/chartex" xmlns:cx7="http://schemas.microsoft.com/office/drawing/2016/5/13/chartex" xmlns:cx8="http://schemas.microsoft.com/office/drawing/2016/5/14/chartex" xmlns:mc="http://schemas.openxmlformats.org/markup-compatibility/2006" xmlns:aink="http://schemas.microsoft.com/office/drawing/2016/ink" xmlns:am3d="http://schemas.microsoft.com/office/drawing/2017/model3d" xmlns:o="urn:schemas-microsoft-com:office:office" xmlns:r="http://schemas.openxmlformats.org/officeDocument/2006/relationships" xmlns:m="http://schemas.openxmlformats.org/officeDocument/2006/math" xmlns:v="urn:schemas-microsoft-com:vml" xmlns:wp14="http://schemas.microsoft.com/office/word/2010/wordprocessingDrawing" xmlns:wp="http://schemas.openxmlformats.org/drawingml/2006/wordprocessingDrawing" xmlns:w10="urn:schemas-microsoft-com:office:word" xmlns:w="http://schemas.openxmlformats.org/wordprocessingml/2006/main" xmlns:w14="http://schemas.microsoft.com/office/word/2010/wordml" xmlns:w15="http://schemas.microsoft.com/office/word/2012/wordml" xmlns:w16cid="http://schemas.microsoft.com/office/word/2016/wordml/cid" xmlns:w16se="http://schemas.microsoft.com/office/word/2015/wordml/symex" xmlns:wpg="http://schemas.microsoft.com/office/word/2010/wordprocessingGroup" xmlns:wpi="http://schemas.microsoft.com/office/word/2010/wordprocessingInk" xmlns:wne="http://schemas.microsoft.com/office/word/2006/wordml" xmlns:wps="http://schemas.microsoft.com/office/word/2010/wordprocessingShape" mc:Ignorable="w14 w15 w16se w16cid wp14">
   <w:docParts>
     <w:docPart>
       <w:docPartPr>
@@ -4350,27 +4228,27 @@
 </file>
 
 <file path=word/glossary/fontTable.xml><?xml version="1.0" encoding="utf-8"?>
-<w:fonts xmlns:mc="http://schemas.openxmlformats.org/markup-compatibility/2006" xmlns:r="http://schemas.openxmlformats.org/officeDocument/2006/relationships" xmlns:w="http://schemas.openxmlformats.org/wordprocessingml/2006/main" xmlns:w14="http://schemas.microsoft.com/office/word/2010/wordml" xmlns:w15="http://schemas.microsoft.com/office/word/2012/wordml" mc:Ignorable="w14 w15">
+<w:fonts xmlns:mc="http://schemas.openxmlformats.org/markup-compatibility/2006" xmlns:r="http://schemas.openxmlformats.org/officeDocument/2006/relationships" xmlns:w="http://schemas.openxmlformats.org/wordprocessingml/2006/main" xmlns:w14="http://schemas.microsoft.com/office/word/2010/wordml" xmlns:w15="http://schemas.microsoft.com/office/word/2012/wordml" xmlns:w16cid="http://schemas.microsoft.com/office/word/2016/wordml/cid" xmlns:w16se="http://schemas.microsoft.com/office/word/2015/wordml/symex" mc:Ignorable="w14 w15 w16se w16cid">
   <w:font w:name="Symbol">
     <w:panose1 w:val="05050102010706020507"/>
     <w:charset w:val="02"/>
-    <w:family w:val="auto"/>
+    <w:family w:val="roman"/>
     <w:pitch w:val="variable"/>
     <w:sig w:usb0="00000000" w:usb1="10000000" w:usb2="00000000" w:usb3="00000000" w:csb0="80000000" w:csb1="00000000"/>
   </w:font>
   <w:font w:name="Times New Roman">
     <w:panose1 w:val="02020603050405020304"/>
     <w:charset w:val="00"/>
-    <w:family w:val="auto"/>
+    <w:family w:val="roman"/>
     <w:pitch w:val="variable"/>
-    <w:sig w:usb0="E0002AEF" w:usb1="C0007841" w:usb2="00000009" w:usb3="00000000" w:csb0="000001FF" w:csb1="00000000"/>
+    <w:sig w:usb0="E0002EFF" w:usb1="C000785B" w:usb2="00000009" w:usb3="00000000" w:csb0="000001FF" w:csb1="00000000"/>
   </w:font>
   <w:font w:name="Courier New">
     <w:panose1 w:val="02070309020205020404"/>
     <w:charset w:val="00"/>
-    <w:family w:val="auto"/>
-    <w:pitch w:val="variable"/>
-    <w:sig w:usb0="E0002AFF" w:usb1="C0007843" w:usb2="00000009" w:usb3="00000000" w:csb0="000001FF" w:csb1="00000000"/>
+    <w:family w:val="modern"/>
+    <w:pitch w:val="fixed"/>
+    <w:sig w:usb0="E0002EFF" w:usb1="C0007843" w:usb2="00000009" w:usb3="00000000" w:csb0="000001FF" w:csb1="00000000"/>
   </w:font>
   <w:font w:name="Wingdings">
     <w:panose1 w:val="05000000000000000000"/>
@@ -4382,37 +4260,32 @@
   <w:font w:name="Tahoma">
     <w:panose1 w:val="020B0604030504040204"/>
     <w:charset w:val="00"/>
-    <w:family w:val="auto"/>
+    <w:family w:val="swiss"/>
     <w:pitch w:val="variable"/>
     <w:sig w:usb0="E1002EFF" w:usb1="C000605B" w:usb2="00000029" w:usb3="00000000" w:csb0="000101FF" w:csb1="00000000"/>
   </w:font>
-  <w:font w:name="ＭＳ Ｐゴシック">
+  <w:font w:name="MS PGothic">
+    <w:altName w:val="ＭＳ Ｐゴシック"/>
+    <w:panose1 w:val="020B0600070205080204"/>
     <w:charset w:val="80"/>
-    <w:family w:val="auto"/>
+    <w:family w:val="swiss"/>
     <w:pitch w:val="variable"/>
     <w:sig w:usb0="E00002FF" w:usb1="6AC7FDFB" w:usb2="08000012" w:usb3="00000000" w:csb0="0002009F" w:csb1="00000000"/>
   </w:font>
   <w:font w:name="Segoe UI">
-    <w:panose1 w:val="00000000000000000000"/>
+    <w:panose1 w:val="020B0502040204020203"/>
     <w:charset w:val="00"/>
     <w:family w:val="swiss"/>
     <w:notTrueType/>
     <w:pitch w:val="variable"/>
     <w:sig w:usb0="00000003" w:usb1="00000000" w:usb2="00000000" w:usb3="00000000" w:csb0="00000001" w:csb1="00000000"/>
   </w:font>
-  <w:font w:name="Arial">
-    <w:panose1 w:val="020B0604020202020204"/>
-    <w:charset w:val="00"/>
-    <w:family w:val="auto"/>
-    <w:pitch w:val="variable"/>
-    <w:sig w:usb0="E0002AFF" w:usb1="C0007843" w:usb2="00000009" w:usb3="00000000" w:csb0="000001FF" w:csb1="00000000"/>
-  </w:font>
   <w:font w:name="Calibri">
     <w:panose1 w:val="020F0502020204030204"/>
     <w:charset w:val="00"/>
-    <w:family w:val="auto"/>
+    <w:family w:val="swiss"/>
     <w:pitch w:val="variable"/>
-    <w:sig w:usb0="E00002FF" w:usb1="4000ACFF" w:usb2="00000001" w:usb3="00000000" w:csb0="0000019F" w:csb1="00000000"/>
+    <w:sig w:usb0="E0002AFF" w:usb1="C000247B" w:usb2="00000009" w:usb3="00000000" w:csb0="000001FF" w:csb1="00000000"/>
   </w:font>
   <w:font w:name="Yu Mincho">
     <w:panose1 w:val="02020400000000000000"/>
@@ -4424,22 +4297,22 @@
   <w:font w:name="Yu Gothic Light">
     <w:panose1 w:val="020B0300000000000000"/>
     <w:charset w:val="80"/>
-    <w:family w:val="auto"/>
+    <w:family w:val="swiss"/>
     <w:pitch w:val="variable"/>
     <w:sig w:usb0="E00002FF" w:usb1="2AC7FDFF" w:usb2="00000016" w:usb3="00000000" w:csb0="0002009F" w:csb1="00000000"/>
   </w:font>
   <w:font w:name="Calibri Light">
     <w:panose1 w:val="020F0302020204030204"/>
     <w:charset w:val="00"/>
-    <w:family w:val="auto"/>
+    <w:family w:val="swiss"/>
     <w:pitch w:val="variable"/>
-    <w:sig w:usb0="A00002EF" w:usb1="4000207B" w:usb2="00000000" w:usb3="00000000" w:csb0="0000019F" w:csb1="00000000"/>
+    <w:sig w:usb0="E0002AFF" w:usb1="C000247B" w:usb2="00000009" w:usb3="00000000" w:csb0="000001FF" w:csb1="00000000"/>
   </w:font>
 </w:fonts>
 </file>
 
 <file path=word/glossary/settings.xml><?xml version="1.0" encoding="utf-8"?>
-<w:settings xmlns:mc="http://schemas.openxmlformats.org/markup-compatibility/2006" xmlns:o="urn:schemas-microsoft-com:office:office" xmlns:r="http://schemas.openxmlformats.org/officeDocument/2006/relationships" xmlns:m="http://schemas.openxmlformats.org/officeDocument/2006/math" xmlns:v="urn:schemas-microsoft-com:vml" xmlns:w10="urn:schemas-microsoft-com:office:word" xmlns:w="http://schemas.openxmlformats.org/wordprocessingml/2006/main" xmlns:w14="http://schemas.microsoft.com/office/word/2010/wordml" xmlns:w15="http://schemas.microsoft.com/office/word/2012/wordml" xmlns:sl="http://schemas.openxmlformats.org/schemaLibrary/2006/main" mc:Ignorable="w14 w15">
+<w:settings xmlns:mc="http://schemas.openxmlformats.org/markup-compatibility/2006" xmlns:o="urn:schemas-microsoft-com:office:office" xmlns:r="http://schemas.openxmlformats.org/officeDocument/2006/relationships" xmlns:m="http://schemas.openxmlformats.org/officeDocument/2006/math" xmlns:v="urn:schemas-microsoft-com:vml" xmlns:w10="urn:schemas-microsoft-com:office:word" xmlns:w="http://schemas.openxmlformats.org/wordprocessingml/2006/main" xmlns:w14="http://schemas.microsoft.com/office/word/2010/wordml" xmlns:w15="http://schemas.microsoft.com/office/word/2012/wordml" xmlns:w16cid="http://schemas.microsoft.com/office/word/2016/wordml/cid" xmlns:w16se="http://schemas.microsoft.com/office/word/2015/wordml/symex" xmlns:sl="http://schemas.openxmlformats.org/schemaLibrary/2006/main" mc:Ignorable="w14 w15 w16se w16cid">
   <w:view w:val="normal"/>
   <w:defaultTabStop w:val="720"/>
   <w:characterSpacingControl w:val="doNotCompress"/>
@@ -4482,7 +4355,7 @@
 </file>
 
 <file path=word/glossary/styles.xml><?xml version="1.0" encoding="utf-8"?>
-<w:styles xmlns:mc="http://schemas.openxmlformats.org/markup-compatibility/2006" xmlns:r="http://schemas.openxmlformats.org/officeDocument/2006/relationships" xmlns:w="http://schemas.openxmlformats.org/wordprocessingml/2006/main" xmlns:w14="http://schemas.microsoft.com/office/word/2010/wordml" xmlns:w15="http://schemas.microsoft.com/office/word/2012/wordml" mc:Ignorable="w14 w15">
+<w:styles xmlns:mc="http://schemas.openxmlformats.org/markup-compatibility/2006" xmlns:r="http://schemas.openxmlformats.org/officeDocument/2006/relationships" xmlns:w="http://schemas.openxmlformats.org/wordprocessingml/2006/main" xmlns:w14="http://schemas.microsoft.com/office/word/2010/wordml" xmlns:w15="http://schemas.microsoft.com/office/word/2012/wordml" xmlns:w16cid="http://schemas.microsoft.com/office/word/2016/wordml/cid" xmlns:w16se="http://schemas.microsoft.com/office/word/2015/wordml/symex" mc:Ignorable="w14 w15 w16se w16cid">
   <w:docDefaults>
     <w:rPrDefault>
       <w:rPr>
@@ -4494,7 +4367,7 @@
     </w:rPrDefault>
     <w:pPrDefault/>
   </w:docDefaults>
-  <w:latentStyles w:defLockedState="0" w:defUIPriority="99" w:defSemiHidden="0" w:defUnhideWhenUsed="0" w:defQFormat="0" w:count="381">
+  <w:latentStyles w:defLockedState="0" w:defUIPriority="99" w:defSemiHidden="0" w:defUnhideWhenUsed="0" w:defQFormat="0" w:count="375">
     <w:lsdException w:name="Normal" w:uiPriority="0" w:qFormat="1"/>
     <w:lsdException w:name="heading 1" w:uiPriority="9" w:qFormat="1"/>
     <w:lsdException w:name="heading 2" w:semiHidden="1" w:uiPriority="9" w:unhideWhenUsed="1" w:qFormat="1"/>
@@ -4651,15 +4524,6 @@
     <w:lsdException w:name="Balloon Text" w:semiHidden="1" w:unhideWhenUsed="1"/>
     <w:lsdException w:name="Table Grid" w:uiPriority="39"/>
     <w:lsdException w:name="Table Theme" w:semiHidden="1" w:unhideWhenUsed="1"/>
-    <w:lsdException w:name="Note Level 1" w:semiHidden="1" w:unhideWhenUsed="1"/>
-    <w:lsdException w:name="Note Level 2" w:semiHidden="1" w:unhideWhenUsed="1"/>
-    <w:lsdException w:name="Note Level 3" w:semiHidden="1" w:unhideWhenUsed="1"/>
-    <w:lsdException w:name="Note Level 4" w:semiHidden="1" w:unhideWhenUsed="1"/>
-    <w:lsdException w:name="Note Level 5" w:semiHidden="1" w:unhideWhenUsed="1"/>
-    <w:lsdException w:name="Note Level 6" w:semiHidden="1" w:unhideWhenUsed="1"/>
-    <w:lsdException w:name="Note Level 7" w:semiHidden="1" w:unhideWhenUsed="1"/>
-    <w:lsdException w:name="Note Level 8" w:semiHidden="1" w:unhideWhenUsed="1"/>
-    <w:lsdException w:name="Note Level 9" w:semiHidden="1" w:unhideWhenUsed="1"/>
     <w:lsdException w:name="Placeholder Text" w:semiHidden="1"/>
     <w:lsdException w:name="No Spacing" w:uiPriority="1" w:qFormat="1"/>
     <w:lsdException w:name="Light Shading" w:uiPriority="60"/>
@@ -4934,10 +4798,8 @@
 </file>
 
 <file path=word/glossary/webSettings.xml><?xml version="1.0" encoding="utf-8"?>
-<w:webSettings xmlns:mc="http://schemas.openxmlformats.org/markup-compatibility/2006" xmlns:r="http://schemas.openxmlformats.org/officeDocument/2006/relationships" xmlns:w="http://schemas.openxmlformats.org/wordprocessingml/2006/main" xmlns:w14="http://schemas.microsoft.com/office/word/2010/wordml" xmlns:w15="http://schemas.microsoft.com/office/word/2012/wordml" mc:Ignorable="w14 w15">
+<w:webSettings xmlns:mc="http://schemas.openxmlformats.org/markup-compatibility/2006" xmlns:r="http://schemas.openxmlformats.org/officeDocument/2006/relationships" xmlns:w="http://schemas.openxmlformats.org/wordprocessingml/2006/main" xmlns:w14="http://schemas.microsoft.com/office/word/2010/wordml" xmlns:w15="http://schemas.microsoft.com/office/word/2012/wordml" xmlns:w16cid="http://schemas.microsoft.com/office/word/2016/wordml/cid" xmlns:w16se="http://schemas.microsoft.com/office/word/2015/wordml/symex" mc:Ignorable="w14 w15 w16se w16cid">
   <w:allowPNG/>
-  <w:doNotSaveAsSingleFile/>
-  <w:pixelsPerInch w:val="96"/>
 </w:webSettings>
 </file>
 

</xml_diff>